<commit_message>
Gestion d'erreurs et 204
Gestion d'erreur ajouté et code 204 retourné après un get sans résultat.
Doc mise à jour.
</commit_message>
<xml_diff>
--- a/Documentation.docx
+++ b/Documentation.docx
@@ -1330,6 +1330,33 @@
       </w:r>
     </w:p>
     <w:p>
+      <w:r>
+        <w:t xml:space="preserve">Ou </w:t>
+      </w:r>
+      <w:r>
+        <w:rPr>
+          <w:rFonts w:ascii="Courier New" w:hAnsi="Courier New" w:cs="Courier New"/>
+          <w:color w:val="FFFFFF" w:themeColor="background1"/>
+          <w:sz w:val="20"/>
+          <w:szCs w:val="20"/>
+          <w:shd w:val="clear" w:color="auto" w:fill="000000" w:themeFill="text1"/>
+        </w:rPr>
+        <w:t>204</w:t>
+      </w:r>
+      <w:r>
+        <w:rPr>
+          <w:rFonts w:ascii="Courier New" w:hAnsi="Courier New" w:cs="Courier New"/>
+          <w:color w:val="FFFFFF" w:themeColor="background1"/>
+          <w:sz w:val="20"/>
+          <w:szCs w:val="20"/>
+        </w:rPr>
+        <w:t xml:space="preserve"> </w:t>
+      </w:r>
+      <w:r>
+        <w:t>si pas de résultat.</w:t>
+      </w:r>
+    </w:p>
+    <w:p>
       <w:pPr>
         <w:pStyle w:val="Titre3"/>
       </w:pPr>
@@ -1482,6 +1509,33 @@
       </w:r>
     </w:p>
     <w:p>
+      <w:r>
+        <w:t xml:space="preserve">Ou </w:t>
+      </w:r>
+      <w:r>
+        <w:rPr>
+          <w:rFonts w:ascii="Courier New" w:hAnsi="Courier New" w:cs="Courier New"/>
+          <w:color w:val="FFFFFF" w:themeColor="background1"/>
+          <w:sz w:val="20"/>
+          <w:szCs w:val="20"/>
+          <w:shd w:val="clear" w:color="auto" w:fill="000000" w:themeFill="text1"/>
+        </w:rPr>
+        <w:t>204</w:t>
+      </w:r>
+      <w:r>
+        <w:rPr>
+          <w:rFonts w:ascii="Courier New" w:hAnsi="Courier New" w:cs="Courier New"/>
+          <w:color w:val="FFFFFF" w:themeColor="background1"/>
+          <w:sz w:val="20"/>
+          <w:szCs w:val="20"/>
+        </w:rPr>
+        <w:t xml:space="preserve"> </w:t>
+      </w:r>
+      <w:r>
+        <w:t>si pas de résultat.</w:t>
+      </w:r>
+    </w:p>
+    <w:p>
       <w:pPr>
         <w:pStyle w:val="Titre3"/>
       </w:pPr>
@@ -1699,18 +1753,16 @@
       <w:r>
         <w:t>OK</w:t>
       </w:r>
-      <w:bookmarkStart w:id="9" w:name="_GoBack"/>
+    </w:p>
+    <w:p>
+      <w:pPr>
+        <w:pStyle w:val="Titre3"/>
+      </w:pPr>
+      <w:bookmarkStart w:id="9" w:name="_Toc506387259"/>
+      <w:r>
+        <w:t>Obtenir les infos d’une prise</w:t>
+      </w:r>
       <w:bookmarkEnd w:id="9"/>
-    </w:p>
-    <w:p>
-      <w:pPr>
-        <w:pStyle w:val="Titre3"/>
-      </w:pPr>
-      <w:bookmarkStart w:id="10" w:name="_Toc506387259"/>
-      <w:r>
-        <w:t>Obtenir les infos d’une prise</w:t>
-      </w:r>
-      <w:bookmarkEnd w:id="10"/>
       <w:r>
         <w:t xml:space="preserve"> </w:t>
       </w:r>
@@ -1882,6 +1934,35 @@
           </wp:inline>
         </w:drawing>
       </w:r>
+    </w:p>
+    <w:p>
+      <w:r>
+        <w:t xml:space="preserve">Ou </w:t>
+      </w:r>
+      <w:r>
+        <w:rPr>
+          <w:rFonts w:ascii="Courier New" w:hAnsi="Courier New" w:cs="Courier New"/>
+          <w:color w:val="FFFFFF" w:themeColor="background1"/>
+          <w:sz w:val="20"/>
+          <w:szCs w:val="20"/>
+          <w:shd w:val="clear" w:color="auto" w:fill="000000" w:themeFill="text1"/>
+        </w:rPr>
+        <w:t>204</w:t>
+      </w:r>
+      <w:r>
+        <w:rPr>
+          <w:rFonts w:ascii="Courier New" w:hAnsi="Courier New" w:cs="Courier New"/>
+          <w:color w:val="FFFFFF" w:themeColor="background1"/>
+          <w:sz w:val="20"/>
+          <w:szCs w:val="20"/>
+        </w:rPr>
+        <w:t xml:space="preserve"> </w:t>
+      </w:r>
+      <w:r>
+        <w:t>si pas de résultat.</w:t>
+      </w:r>
+      <w:bookmarkStart w:id="10" w:name="_GoBack"/>
+      <w:bookmarkEnd w:id="10"/>
     </w:p>
     <w:p>
       <w:pPr>
@@ -3383,7 +3464,7 @@
 </file>
 
 <file path=customXml/itemProps1.xml><?xml version="1.0" encoding="utf-8"?>
-<ds:datastoreItem xmlns:ds="http://schemas.openxmlformats.org/officeDocument/2006/customXml" ds:itemID="{0887F8DB-3B6A-48DA-8073-7FB028B6BE2B}">
+<ds:datastoreItem xmlns:ds="http://schemas.openxmlformats.org/officeDocument/2006/customXml" ds:itemID="{FB26BCFC-4E91-485D-B42A-9CDCE6E86F80}">
   <ds:schemaRefs>
     <ds:schemaRef ds:uri="http://schemas.openxmlformats.org/officeDocument/2006/bibliography"/>
   </ds:schemaRefs>

</xml_diff>

<commit_message>
Supprimer une voie et une prise
Ajoute de la suppression d'une voie et d'une prise. Documentation mise à jour.
</commit_message>
<xml_diff>
--- a/Documentation.docx
+++ b/Documentation.docx
@@ -7,7 +7,7 @@
         <w:pStyle w:val="Titre1"/>
         <w:jc w:val="center"/>
       </w:pPr>
-      <w:bookmarkStart w:id="0" w:name="_Toc506387250"/>
+      <w:bookmarkStart w:id="0" w:name="_Toc506828303"/>
       <w:r>
         <w:t>Documentation API communication Arduino – Serveur</w:t>
       </w:r>
@@ -64,7 +64,7 @@
           <w:r>
             <w:fldChar w:fldCharType="separate"/>
           </w:r>
-          <w:hyperlink w:anchor="_Toc506387250" w:history="1">
+          <w:hyperlink w:anchor="_Toc506828303" w:history="1">
             <w:r>
               <w:rPr>
                 <w:rStyle w:val="Lienhypertexte"/>
@@ -91,7 +91,7 @@
                 <w:noProof/>
                 <w:webHidden/>
               </w:rPr>
-              <w:instrText xml:space="preserve"> PAGEREF _Toc506387250 \h </w:instrText>
+              <w:instrText xml:space="preserve"> PAGEREF _Toc506828303 \h </w:instrText>
             </w:r>
             <w:r>
               <w:rPr>
@@ -134,7 +134,7 @@
               <w:lang w:eastAsia="fr-FR"/>
             </w:rPr>
           </w:pPr>
-          <w:hyperlink w:anchor="_Toc506387251" w:history="1">
+          <w:hyperlink w:anchor="_Toc506828304" w:history="1">
             <w:r>
               <w:rPr>
                 <w:rStyle w:val="Lienhypertexte"/>
@@ -161,7 +161,7 @@
                 <w:noProof/>
                 <w:webHidden/>
               </w:rPr>
-              <w:instrText xml:space="preserve"> PAGEREF _Toc506387251 \h </w:instrText>
+              <w:instrText xml:space="preserve"> PAGEREF _Toc506828304 \h </w:instrText>
             </w:r>
             <w:r>
               <w:rPr>
@@ -204,7 +204,7 @@
               <w:lang w:eastAsia="fr-FR"/>
             </w:rPr>
           </w:pPr>
-          <w:hyperlink w:anchor="_Toc506387252" w:history="1">
+          <w:hyperlink w:anchor="_Toc506828305" w:history="1">
             <w:r>
               <w:rPr>
                 <w:rStyle w:val="Lienhypertexte"/>
@@ -231,7 +231,7 @@
                 <w:noProof/>
                 <w:webHidden/>
               </w:rPr>
-              <w:instrText xml:space="preserve"> PAGEREF _Toc506387252 \h </w:instrText>
+              <w:instrText xml:space="preserve"> PAGEREF _Toc506828305 \h </w:instrText>
             </w:r>
             <w:r>
               <w:rPr>
@@ -251,7 +251,7 @@
                 <w:noProof/>
                 <w:webHidden/>
               </w:rPr>
-              <w:t>1</w:t>
+              <w:t>2</w:t>
             </w:r>
             <w:r>
               <w:rPr>
@@ -274,7 +274,7 @@
               <w:lang w:eastAsia="fr-FR"/>
             </w:rPr>
           </w:pPr>
-          <w:hyperlink w:anchor="_Toc506387253" w:history="1">
+          <w:hyperlink w:anchor="_Toc506828306" w:history="1">
             <w:r>
               <w:rPr>
                 <w:rStyle w:val="Lienhypertexte"/>
@@ -303,7 +303,7 @@
                 <w:noProof/>
                 <w:webHidden/>
               </w:rPr>
-              <w:instrText xml:space="preserve"> PAGEREF _Toc506387253 \h </w:instrText>
+              <w:instrText xml:space="preserve"> PAGEREF _Toc506828306 \h </w:instrText>
             </w:r>
             <w:r>
               <w:rPr>
@@ -346,7 +346,7 @@
               <w:lang w:eastAsia="fr-FR"/>
             </w:rPr>
           </w:pPr>
-          <w:hyperlink w:anchor="_Toc506387254" w:history="1">
+          <w:hyperlink w:anchor="_Toc506828307" w:history="1">
             <w:r>
               <w:rPr>
                 <w:rStyle w:val="Lienhypertexte"/>
@@ -374,7 +374,7 @@
                 <w:noProof/>
                 <w:webHidden/>
               </w:rPr>
-              <w:instrText xml:space="preserve"> PAGEREF _Toc506387254 \h </w:instrText>
+              <w:instrText xml:space="preserve"> PAGEREF _Toc506828307 \h </w:instrText>
             </w:r>
             <w:r>
               <w:rPr>
@@ -417,7 +417,7 @@
               <w:lang w:eastAsia="fr-FR"/>
             </w:rPr>
           </w:pPr>
-          <w:hyperlink w:anchor="_Toc506387255" w:history="1">
+          <w:hyperlink w:anchor="_Toc506828308" w:history="1">
             <w:r>
               <w:rPr>
                 <w:rStyle w:val="Lienhypertexte"/>
@@ -445,7 +445,7 @@
                 <w:noProof/>
                 <w:webHidden/>
               </w:rPr>
-              <w:instrText xml:space="preserve"> PAGEREF _Toc506387255 \h </w:instrText>
+              <w:instrText xml:space="preserve"> PAGEREF _Toc506828308 \h </w:instrText>
             </w:r>
             <w:r>
               <w:rPr>
@@ -488,7 +488,7 @@
               <w:lang w:eastAsia="fr-FR"/>
             </w:rPr>
           </w:pPr>
-          <w:hyperlink w:anchor="_Toc506387256" w:history="1">
+          <w:hyperlink w:anchor="_Toc506828309" w:history="1">
             <w:r>
               <w:rPr>
                 <w:rStyle w:val="Lienhypertexte"/>
@@ -516,7 +516,7 @@
                 <w:noProof/>
                 <w:webHidden/>
               </w:rPr>
-              <w:instrText xml:space="preserve"> PAGEREF _Toc506387256 \h </w:instrText>
+              <w:instrText xml:space="preserve"> PAGEREF _Toc506828309 \h </w:instrText>
             </w:r>
             <w:r>
               <w:rPr>
@@ -559,7 +559,7 @@
               <w:lang w:eastAsia="fr-FR"/>
             </w:rPr>
           </w:pPr>
-          <w:hyperlink w:anchor="_Toc506387257" w:history="1">
+          <w:hyperlink w:anchor="_Toc506828310" w:history="1">
             <w:r>
               <w:rPr>
                 <w:rStyle w:val="Lienhypertexte"/>
@@ -586,7 +586,7 @@
                 <w:noProof/>
                 <w:webHidden/>
               </w:rPr>
-              <w:instrText xml:space="preserve"> PAGEREF _Toc506387257 \h </w:instrText>
+              <w:instrText xml:space="preserve"> PAGEREF _Toc506828310 \h </w:instrText>
             </w:r>
             <w:r>
               <w:rPr>
@@ -629,7 +629,7 @@
               <w:lang w:eastAsia="fr-FR"/>
             </w:rPr>
           </w:pPr>
-          <w:hyperlink w:anchor="_Toc506387258" w:history="1">
+          <w:hyperlink w:anchor="_Toc506828311" w:history="1">
             <w:r>
               <w:rPr>
                 <w:rStyle w:val="Lienhypertexte"/>
@@ -656,7 +656,7 @@
                 <w:noProof/>
                 <w:webHidden/>
               </w:rPr>
-              <w:instrText xml:space="preserve"> PAGEREF _Toc506387258 \h </w:instrText>
+              <w:instrText xml:space="preserve"> PAGEREF _Toc506828311 \h </w:instrText>
             </w:r>
             <w:r>
               <w:rPr>
@@ -699,13 +699,13 @@
               <w:lang w:eastAsia="fr-FR"/>
             </w:rPr>
           </w:pPr>
-          <w:hyperlink w:anchor="_Toc506387259" w:history="1">
+          <w:hyperlink w:anchor="_Toc506828312" w:history="1">
             <w:r>
               <w:rPr>
                 <w:rStyle w:val="Lienhypertexte"/>
                 <w:noProof/>
               </w:rPr>
-              <w:t>Obtenir les infos d’une prise</w:t>
+              <w:t>Supprimer une voie</w:t>
             </w:r>
             <w:r>
               <w:rPr>
@@ -726,7 +726,7 @@
                 <w:noProof/>
                 <w:webHidden/>
               </w:rPr>
-              <w:instrText xml:space="preserve"> PAGEREF _Toc506387259 \h </w:instrText>
+              <w:instrText xml:space="preserve"> PAGEREF _Toc506828312 \h </w:instrText>
             </w:r>
             <w:r>
               <w:rPr>
@@ -769,12 +769,82 @@
               <w:lang w:eastAsia="fr-FR"/>
             </w:rPr>
           </w:pPr>
-          <w:hyperlink w:anchor="_Toc506387260" w:history="1">
+          <w:hyperlink w:anchor="_Toc506828313" w:history="1">
             <w:r>
               <w:rPr>
                 <w:rStyle w:val="Lienhypertexte"/>
                 <w:noProof/>
               </w:rPr>
+              <w:t>Obtenir une prise</w:t>
+            </w:r>
+            <w:r>
+              <w:rPr>
+                <w:noProof/>
+                <w:webHidden/>
+              </w:rPr>
+              <w:tab/>
+            </w:r>
+            <w:r>
+              <w:rPr>
+                <w:noProof/>
+                <w:webHidden/>
+              </w:rPr>
+              <w:fldChar w:fldCharType="begin"/>
+            </w:r>
+            <w:r>
+              <w:rPr>
+                <w:noProof/>
+                <w:webHidden/>
+              </w:rPr>
+              <w:instrText xml:space="preserve"> PAGEREF _Toc506828313 \h </w:instrText>
+            </w:r>
+            <w:r>
+              <w:rPr>
+                <w:noProof/>
+                <w:webHidden/>
+              </w:rPr>
+            </w:r>
+            <w:r>
+              <w:rPr>
+                <w:noProof/>
+                <w:webHidden/>
+              </w:rPr>
+              <w:fldChar w:fldCharType="separate"/>
+            </w:r>
+            <w:r>
+              <w:rPr>
+                <w:noProof/>
+                <w:webHidden/>
+              </w:rPr>
+              <w:t>4</w:t>
+            </w:r>
+            <w:r>
+              <w:rPr>
+                <w:noProof/>
+                <w:webHidden/>
+              </w:rPr>
+              <w:fldChar w:fldCharType="end"/>
+            </w:r>
+          </w:hyperlink>
+        </w:p>
+        <w:p>
+          <w:pPr>
+            <w:pStyle w:val="TM3"/>
+            <w:tabs>
+              <w:tab w:val="right" w:leader="dot" w:pos="9062"/>
+            </w:tabs>
+            <w:rPr>
+              <w:rFonts w:eastAsiaTheme="minorEastAsia"/>
+              <w:noProof/>
+              <w:lang w:eastAsia="fr-FR"/>
+            </w:rPr>
+          </w:pPr>
+          <w:hyperlink w:anchor="_Toc506828314" w:history="1">
+            <w:r>
+              <w:rPr>
+                <w:rStyle w:val="Lienhypertexte"/>
+                <w:noProof/>
+              </w:rPr>
               <w:t>Changer l’état « Libre » d’une voie</w:t>
             </w:r>
             <w:r>
@@ -796,7 +866,7 @@
                 <w:noProof/>
                 <w:webHidden/>
               </w:rPr>
-              <w:instrText xml:space="preserve"> PAGEREF _Toc506387260 \h </w:instrText>
+              <w:instrText xml:space="preserve"> PAGEREF _Toc506828314 \h </w:instrText>
             </w:r>
             <w:r>
               <w:rPr>
@@ -817,6 +887,76 @@
                 <w:webHidden/>
               </w:rPr>
               <w:t>4</w:t>
+            </w:r>
+            <w:r>
+              <w:rPr>
+                <w:noProof/>
+                <w:webHidden/>
+              </w:rPr>
+              <w:fldChar w:fldCharType="end"/>
+            </w:r>
+          </w:hyperlink>
+        </w:p>
+        <w:p>
+          <w:pPr>
+            <w:pStyle w:val="TM3"/>
+            <w:tabs>
+              <w:tab w:val="right" w:leader="dot" w:pos="9062"/>
+            </w:tabs>
+            <w:rPr>
+              <w:rFonts w:eastAsiaTheme="minorEastAsia"/>
+              <w:noProof/>
+              <w:lang w:eastAsia="fr-FR"/>
+            </w:rPr>
+          </w:pPr>
+          <w:hyperlink w:anchor="_Toc506828315" w:history="1">
+            <w:r>
+              <w:rPr>
+                <w:rStyle w:val="Lienhypertexte"/>
+                <w:noProof/>
+              </w:rPr>
+              <w:t>Supprimer une voie</w:t>
+            </w:r>
+            <w:r>
+              <w:rPr>
+                <w:noProof/>
+                <w:webHidden/>
+              </w:rPr>
+              <w:tab/>
+            </w:r>
+            <w:r>
+              <w:rPr>
+                <w:noProof/>
+                <w:webHidden/>
+              </w:rPr>
+              <w:fldChar w:fldCharType="begin"/>
+            </w:r>
+            <w:r>
+              <w:rPr>
+                <w:noProof/>
+                <w:webHidden/>
+              </w:rPr>
+              <w:instrText xml:space="preserve"> PAGEREF _Toc506828315 \h </w:instrText>
+            </w:r>
+            <w:r>
+              <w:rPr>
+                <w:noProof/>
+                <w:webHidden/>
+              </w:rPr>
+            </w:r>
+            <w:r>
+              <w:rPr>
+                <w:noProof/>
+                <w:webHidden/>
+              </w:rPr>
+              <w:fldChar w:fldCharType="separate"/>
+            </w:r>
+            <w:r>
+              <w:rPr>
+                <w:noProof/>
+                <w:webHidden/>
+              </w:rPr>
+              <w:t>5</w:t>
             </w:r>
             <w:r>
               <w:rPr>
@@ -842,7 +982,7 @@
       <w:pPr>
         <w:pStyle w:val="Titre2"/>
       </w:pPr>
-      <w:bookmarkStart w:id="1" w:name="_Toc506387251"/>
+      <w:bookmarkStart w:id="1" w:name="_Toc506828304"/>
       <w:r>
         <w:t>Base de données</w:t>
       </w:r>
@@ -925,8 +1065,9 @@
       <w:pPr>
         <w:pStyle w:val="Titre3"/>
       </w:pPr>
-      <w:bookmarkStart w:id="2" w:name="_Toc506387252"/>
-      <w:r>
+      <w:bookmarkStart w:id="2" w:name="_Toc506828305"/>
+      <w:r>
+        <w:lastRenderedPageBreak/>
         <w:t>Importer la base de données</w:t>
       </w:r>
       <w:bookmarkEnd w:id="2"/>
@@ -1010,13 +1151,12 @@
           <w:lang w:eastAsia="fr-FR"/>
         </w:rPr>
       </w:pPr>
-      <w:bookmarkStart w:id="3" w:name="_Toc506387253"/>
+      <w:bookmarkStart w:id="3" w:name="_Toc506828306"/>
       <w:r>
         <w:rPr>
           <w:rFonts w:eastAsia="Times New Roman"/>
           <w:lang w:eastAsia="fr-FR"/>
         </w:rPr>
-        <w:lastRenderedPageBreak/>
         <w:t>Utilisatio</w:t>
       </w:r>
       <w:r>
@@ -1035,7 +1175,7 @@
           <w:lang w:eastAsia="fr-FR"/>
         </w:rPr>
       </w:pPr>
-      <w:bookmarkStart w:id="4" w:name="_Toc506387254"/>
+      <w:bookmarkStart w:id="4" w:name="_Toc506828307"/>
       <w:r>
         <w:rPr>
           <w:lang w:eastAsia="fr-FR"/>
@@ -1144,7 +1284,7 @@
           <w:lang w:eastAsia="fr-FR"/>
         </w:rPr>
       </w:pPr>
-      <w:bookmarkStart w:id="5" w:name="_Toc506387255"/>
+      <w:bookmarkStart w:id="5" w:name="_Toc506828308"/>
       <w:r>
         <w:rPr>
           <w:lang w:eastAsia="fr-FR"/>
@@ -1173,7 +1313,7 @@
           <w:lang w:eastAsia="fr-FR"/>
         </w:rPr>
       </w:pPr>
-      <w:bookmarkStart w:id="6" w:name="_Toc506387256"/>
+      <w:bookmarkStart w:id="6" w:name="_Toc506828309"/>
       <w:r>
         <w:rPr>
           <w:lang w:eastAsia="fr-FR"/>
@@ -1360,7 +1500,7 @@
       <w:pPr>
         <w:pStyle w:val="Titre3"/>
       </w:pPr>
-      <w:bookmarkStart w:id="7" w:name="_Toc506387257"/>
+      <w:bookmarkStart w:id="7" w:name="_Toc506828310"/>
       <w:r>
         <w:t>Obtenir une voie</w:t>
       </w:r>
@@ -1539,7 +1679,7 @@
       <w:pPr>
         <w:pStyle w:val="Titre3"/>
       </w:pPr>
-      <w:bookmarkStart w:id="8" w:name="_Toc506387258"/>
+      <w:bookmarkStart w:id="8" w:name="_Toc506828311"/>
       <w:r>
         <w:t>Changer les infos d’une prise</w:t>
       </w:r>
@@ -1552,6 +1692,8 @@
       <w:r>
         <w:t>Requête :</w:t>
       </w:r>
+      <w:bookmarkStart w:id="9" w:name="_GoBack"/>
+      <w:bookmarkEnd w:id="9"/>
     </w:p>
     <w:p>
       <w:pPr>
@@ -1597,7 +1739,7 @@
           <w:shd w:val="clear" w:color="auto" w:fill="000000" w:themeFill="text1"/>
         </w:rPr>
         <w:drawing>
-          <wp:inline distT="0" distB="0" distL="0" distR="0" wp14:anchorId="62494157" wp14:editId="67352105">
+          <wp:inline distT="0" distB="0" distL="0" distR="0" wp14:anchorId="02B20A27" wp14:editId="033C2C60">
             <wp:extent cx="5753100" cy="285750"/>
             <wp:effectExtent l="0" t="0" r="0" b="0"/>
             <wp:docPr id="11" name="Image 11"/>
@@ -1692,7 +1834,7 @@
           <w:noProof/>
         </w:rPr>
         <w:drawing>
-          <wp:inline distT="0" distB="0" distL="0" distR="0" wp14:anchorId="7912AE30" wp14:editId="12DE1FF9">
+          <wp:inline distT="0" distB="0" distL="0" distR="0" wp14:anchorId="367F1250" wp14:editId="43EE5170">
             <wp:extent cx="1781175" cy="895350"/>
             <wp:effectExtent l="0" t="0" r="9525" b="0"/>
             <wp:docPr id="10" name="Image 10"/>
@@ -1758,22 +1900,17 @@
       <w:pPr>
         <w:pStyle w:val="Titre3"/>
       </w:pPr>
-      <w:bookmarkStart w:id="9" w:name="_Toc506387259"/>
-      <w:r>
-        <w:t>Obtenir les infos d’une prise</w:t>
-      </w:r>
-      <w:bookmarkEnd w:id="9"/>
-      <w:r>
-        <w:t xml:space="preserve"> </w:t>
-      </w:r>
-    </w:p>
-    <w:p>
-      <w:pPr>
-        <w:pStyle w:val="Titre4"/>
-      </w:pPr>
-      <w:r>
-        <w:t>Requête :</w:t>
-      </w:r>
+      <w:bookmarkStart w:id="10" w:name="_Toc506828312"/>
+      <w:r>
+        <w:t xml:space="preserve">Supprimer </w:t>
+      </w:r>
+      <w:r>
+        <w:t xml:space="preserve">une </w:t>
+      </w:r>
+      <w:r>
+        <w:t>voie</w:t>
+      </w:r>
+      <w:bookmarkEnd w:id="10"/>
     </w:p>
     <w:p>
       <w:pPr>
@@ -1786,7 +1923,7 @@
         </w:rPr>
       </w:pPr>
       <w:r>
-        <w:t xml:space="preserve">GET : </w:t>
+        <w:t xml:space="preserve">POST : </w:t>
       </w:r>
       <w:r>
         <w:rPr>
@@ -1796,20 +1933,296 @@
           <w:szCs w:val="20"/>
           <w:shd w:val="clear" w:color="auto" w:fill="000000" w:themeFill="text1"/>
         </w:rPr>
-        <w:t>localhost:3000/grip?path_id=nbdelavoie&amp;grip_id=nbdelaprise</w:t>
-      </w:r>
-    </w:p>
-    <w:p>
-      <w:pPr>
-        <w:pStyle w:val="Titre4"/>
-      </w:pPr>
+        <w:t>localhost:3000/</w:t>
+      </w:r>
+      <w:r>
+        <w:rPr>
+          <w:rFonts w:ascii="Courier New" w:hAnsi="Courier New" w:cs="Courier New"/>
+          <w:color w:val="FFFFFF" w:themeColor="background1"/>
+          <w:sz w:val="20"/>
+          <w:szCs w:val="20"/>
+          <w:shd w:val="clear" w:color="auto" w:fill="000000" w:themeFill="text1"/>
+        </w:rPr>
+        <w:t>grip</w:t>
+      </w:r>
+      <w:r>
+        <w:rPr>
+          <w:rFonts w:ascii="Courier New" w:hAnsi="Courier New" w:cs="Courier New"/>
+          <w:color w:val="FFFFFF" w:themeColor="background1"/>
+          <w:sz w:val="20"/>
+          <w:szCs w:val="20"/>
+          <w:shd w:val="clear" w:color="auto" w:fill="000000" w:themeFill="text1"/>
+        </w:rPr>
+        <w:t>/</w:t>
+      </w:r>
+      <w:r>
+        <w:rPr>
+          <w:rFonts w:ascii="Courier New" w:hAnsi="Courier New" w:cs="Courier New"/>
+          <w:color w:val="FFFFFF" w:themeColor="background1"/>
+          <w:sz w:val="20"/>
+          <w:szCs w:val="20"/>
+          <w:shd w:val="clear" w:color="auto" w:fill="000000" w:themeFill="text1"/>
+        </w:rPr>
+        <w:t>delete</w:t>
+      </w:r>
+    </w:p>
+    <w:p>
+      <w:r>
+        <w:rPr>
+          <w:noProof/>
+        </w:rPr>
+        <w:drawing>
+          <wp:inline distT="0" distB="0" distL="0" distR="0" wp14:anchorId="2D23E23D" wp14:editId="192B8AD9">
+            <wp:extent cx="5753100" cy="285750"/>
+            <wp:effectExtent l="0" t="0" r="0" b="0"/>
+            <wp:docPr id="19" name="Image 19"/>
+            <wp:cNvGraphicFramePr>
+              <a:graphicFrameLocks xmlns:a="http://schemas.openxmlformats.org/drawingml/2006/main" noChangeAspect="1"/>
+            </wp:cNvGraphicFramePr>
+            <a:graphic xmlns:a="http://schemas.openxmlformats.org/drawingml/2006/main">
+              <a:graphicData uri="http://schemas.openxmlformats.org/drawingml/2006/picture">
+                <pic:pic xmlns:pic="http://schemas.openxmlformats.org/drawingml/2006/picture">
+                  <pic:nvPicPr>
+                    <pic:cNvPr id="0" name="Picture 3"/>
+                    <pic:cNvPicPr>
+                      <a:picLocks noChangeAspect="1" noChangeArrowheads="1"/>
+                    </pic:cNvPicPr>
+                  </pic:nvPicPr>
+                  <pic:blipFill>
+                    <a:blip r:embed="rId16">
+                      <a:extLst>
+                        <a:ext uri="{28A0092B-C50C-407E-A947-70E740481C1C}">
+                          <a14:useLocalDpi xmlns:a14="http://schemas.microsoft.com/office/drawing/2010/main" val="0"/>
+                        </a:ext>
+                      </a:extLst>
+                    </a:blip>
+                    <a:srcRect/>
+                    <a:stretch>
+                      <a:fillRect/>
+                    </a:stretch>
+                  </pic:blipFill>
+                  <pic:spPr bwMode="auto">
+                    <a:xfrm>
+                      <a:off x="0" y="0"/>
+                      <a:ext cx="5753100" cy="285750"/>
+                    </a:xfrm>
+                    <a:prstGeom prst="rect">
+                      <a:avLst/>
+                    </a:prstGeom>
+                    <a:noFill/>
+                    <a:ln>
+                      <a:noFill/>
+                    </a:ln>
+                  </pic:spPr>
+                </pic:pic>
+              </a:graphicData>
+            </a:graphic>
+          </wp:inline>
+        </w:drawing>
+      </w:r>
+    </w:p>
+    <w:p>
+      <w:r>
+        <w:t>Headers :</w:t>
+      </w:r>
+    </w:p>
+    <w:p>
+      <w:pPr>
+        <w:pStyle w:val="Paragraphedeliste"/>
+        <w:numPr>
+          <w:ilvl w:val="0"/>
+          <w:numId w:val="1"/>
+        </w:numPr>
+      </w:pPr>
+      <w:r>
+        <w:t xml:space="preserve">Key : </w:t>
+      </w:r>
+      <w:r>
+        <w:t>Content-Type</w:t>
+      </w:r>
+    </w:p>
+    <w:p>
+      <w:pPr>
+        <w:pStyle w:val="Paragraphedeliste"/>
+        <w:numPr>
+          <w:ilvl w:val="0"/>
+          <w:numId w:val="1"/>
+        </w:numPr>
+      </w:pPr>
+      <w:r>
+        <w:t xml:space="preserve">Value : </w:t>
+      </w:r>
+      <w:r>
+        <w:t>application/json</w:t>
+      </w:r>
+    </w:p>
+    <w:p>
+      <w:r>
+        <w:t>Body :</w:t>
+      </w:r>
+    </w:p>
+    <w:p>
       <w:r>
         <w:rPr>
           <w:noProof/>
         </w:rPr>
         <w:lastRenderedPageBreak/>
         <w:drawing>
-          <wp:inline distT="0" distB="0" distL="0" distR="0" wp14:anchorId="02CA687D" wp14:editId="44DE641C">
+          <wp:inline distT="0" distB="0" distL="0" distR="0" wp14:anchorId="53499861" wp14:editId="668DE167">
+            <wp:extent cx="1533525" cy="657225"/>
+            <wp:effectExtent l="0" t="0" r="9525" b="9525"/>
+            <wp:docPr id="20" name="Image 20"/>
+            <wp:cNvGraphicFramePr>
+              <a:graphicFrameLocks xmlns:a="http://schemas.openxmlformats.org/drawingml/2006/main" noChangeAspect="1"/>
+            </wp:cNvGraphicFramePr>
+            <a:graphic xmlns:a="http://schemas.openxmlformats.org/drawingml/2006/main">
+              <a:graphicData uri="http://schemas.openxmlformats.org/drawingml/2006/picture">
+                <pic:pic xmlns:pic="http://schemas.openxmlformats.org/drawingml/2006/picture">
+                  <pic:nvPicPr>
+                    <pic:cNvPr id="0" name="Picture 4"/>
+                    <pic:cNvPicPr>
+                      <a:picLocks noChangeAspect="1" noChangeArrowheads="1"/>
+                    </pic:cNvPicPr>
+                  </pic:nvPicPr>
+                  <pic:blipFill>
+                    <a:blip r:embed="rId17">
+                      <a:extLst>
+                        <a:ext uri="{28A0092B-C50C-407E-A947-70E740481C1C}">
+                          <a14:useLocalDpi xmlns:a14="http://schemas.microsoft.com/office/drawing/2010/main" val="0"/>
+                        </a:ext>
+                      </a:extLst>
+                    </a:blip>
+                    <a:srcRect/>
+                    <a:stretch>
+                      <a:fillRect/>
+                    </a:stretch>
+                  </pic:blipFill>
+                  <pic:spPr bwMode="auto">
+                    <a:xfrm>
+                      <a:off x="0" y="0"/>
+                      <a:ext cx="1533525" cy="657225"/>
+                    </a:xfrm>
+                    <a:prstGeom prst="rect">
+                      <a:avLst/>
+                    </a:prstGeom>
+                    <a:noFill/>
+                    <a:ln>
+                      <a:noFill/>
+                    </a:ln>
+                  </pic:spPr>
+                </pic:pic>
+              </a:graphicData>
+            </a:graphic>
+          </wp:inline>
+        </w:drawing>
+      </w:r>
+    </w:p>
+    <w:p>
+      <w:pPr>
+        <w:pStyle w:val="Titre4"/>
+      </w:pPr>
+      <w:r>
+        <w:t>Réponse :</w:t>
+      </w:r>
+    </w:p>
+    <w:p>
+      <w:r>
+        <w:t>OK</w:t>
+      </w:r>
+    </w:p>
+    <w:p>
+      <w:r>
+        <w:t xml:space="preserve">Ou </w:t>
+      </w:r>
+      <w:r>
+        <w:rPr>
+          <w:rFonts w:ascii="Courier New" w:hAnsi="Courier New" w:cs="Courier New"/>
+          <w:color w:val="FFFFFF" w:themeColor="background1"/>
+          <w:sz w:val="20"/>
+          <w:szCs w:val="20"/>
+          <w:shd w:val="clear" w:color="auto" w:fill="000000" w:themeFill="text1"/>
+        </w:rPr>
+        <w:t>204</w:t>
+      </w:r>
+      <w:r>
+        <w:rPr>
+          <w:rFonts w:ascii="Courier New" w:hAnsi="Courier New" w:cs="Courier New"/>
+          <w:color w:val="FFFFFF" w:themeColor="background1"/>
+          <w:sz w:val="20"/>
+          <w:szCs w:val="20"/>
+        </w:rPr>
+        <w:t xml:space="preserve"> </w:t>
+      </w:r>
+      <w:r>
+        <w:t>si pas de résultat.</w:t>
+      </w:r>
+    </w:p>
+    <w:p>
+      <w:pPr>
+        <w:pStyle w:val="Titre3"/>
+      </w:pPr>
+      <w:bookmarkStart w:id="11" w:name="_Toc506828313"/>
+      <w:r>
+        <w:t>Obtenir une prise</w:t>
+      </w:r>
+      <w:bookmarkEnd w:id="11"/>
+      <w:r>
+        <w:t xml:space="preserve"> </w:t>
+      </w:r>
+    </w:p>
+    <w:p>
+      <w:pPr>
+        <w:pStyle w:val="Titre4"/>
+      </w:pPr>
+      <w:r>
+        <w:t>Requête</w:t>
+      </w:r>
+      <w:r>
+        <w:t xml:space="preserve"> </w:t>
+      </w:r>
+      <w:r>
+        <w:t>:</w:t>
+      </w:r>
+    </w:p>
+    <w:p>
+      <w:pPr>
+        <w:rPr>
+          <w:rFonts w:ascii="Courier New" w:hAnsi="Courier New" w:cs="Courier New"/>
+          <w:color w:val="FFFFFF" w:themeColor="background1"/>
+          <w:sz w:val="20"/>
+          <w:szCs w:val="20"/>
+          <w:shd w:val="clear" w:color="auto" w:fill="000000" w:themeFill="text1"/>
+          <w:lang w:val="en-GB"/>
+        </w:rPr>
+      </w:pPr>
+      <w:r>
+        <w:rPr>
+          <w:lang w:val="en-GB"/>
+        </w:rPr>
+        <w:t xml:space="preserve">GET : </w:t>
+      </w:r>
+      <w:r>
+        <w:rPr>
+          <w:rFonts w:ascii="Courier New" w:hAnsi="Courier New" w:cs="Courier New"/>
+          <w:color w:val="FFFFFF" w:themeColor="background1"/>
+          <w:sz w:val="20"/>
+          <w:szCs w:val="20"/>
+          <w:shd w:val="clear" w:color="auto" w:fill="000000" w:themeFill="text1"/>
+          <w:lang w:val="en-GB"/>
+        </w:rPr>
+        <w:t>localhost:3000/grip?path_id=nbdelavoie&amp;grip_id=nbdelaprise</w:t>
+      </w:r>
+    </w:p>
+    <w:p>
+      <w:pPr>
+        <w:pStyle w:val="Titre4"/>
+      </w:pPr>
+      <w:r>
+        <w:rPr>
+          <w:noProof/>
+        </w:rPr>
+        <w:drawing>
+          <wp:inline distT="0" distB="0" distL="0" distR="0" wp14:anchorId="28B71646" wp14:editId="12DE3414">
             <wp:extent cx="5753100" cy="247650"/>
             <wp:effectExtent l="0" t="0" r="0" b="0"/>
             <wp:docPr id="12" name="Image 12"/>
@@ -1826,7 +2239,7 @@
                     </pic:cNvPicPr>
                   </pic:nvPicPr>
                   <pic:blipFill>
-                    <a:blip r:embed="rId16">
+                    <a:blip r:embed="rId18">
                       <a:extLst>
                         <a:ext uri="{28A0092B-C50C-407E-A947-70E740481C1C}">
                           <a14:useLocalDpi xmlns:a14="http://schemas.microsoft.com/office/drawing/2010/main" val="0"/>
@@ -1886,7 +2299,7 @@
           <w:shd w:val="clear" w:color="auto" w:fill="FFFFFF" w:themeFill="background1"/>
         </w:rPr>
         <w:drawing>
-          <wp:inline distT="0" distB="0" distL="0" distR="0" wp14:anchorId="2DADFE3E" wp14:editId="4FE2C518">
+          <wp:inline distT="0" distB="0" distL="0" distR="0" wp14:anchorId="7180A307" wp14:editId="6EFB337C">
             <wp:extent cx="2876550" cy="1400175"/>
             <wp:effectExtent l="0" t="0" r="0" b="9525"/>
             <wp:docPr id="14" name="Image 14"/>
@@ -1903,7 +2316,7 @@
                     </pic:cNvPicPr>
                   </pic:nvPicPr>
                   <pic:blipFill>
-                    <a:blip r:embed="rId17">
+                    <a:blip r:embed="rId19">
                       <a:extLst>
                         <a:ext uri="{28A0092B-C50C-407E-A947-70E740481C1C}">
                           <a14:useLocalDpi xmlns:a14="http://schemas.microsoft.com/office/drawing/2010/main" val="0"/>
@@ -1961,21 +2374,19 @@
       <w:r>
         <w:t>si pas de résultat.</w:t>
       </w:r>
-      <w:bookmarkStart w:id="10" w:name="_GoBack"/>
-      <w:bookmarkEnd w:id="10"/>
     </w:p>
     <w:p>
       <w:pPr>
         <w:pStyle w:val="Titre3"/>
       </w:pPr>
-      <w:bookmarkStart w:id="11" w:name="_Toc506387260"/>
+      <w:bookmarkStart w:id="12" w:name="_Toc506828314"/>
       <w:r>
         <w:t xml:space="preserve">Changer l’état « Libre » d’une </w:t>
       </w:r>
       <w:r>
         <w:t>voie</w:t>
       </w:r>
-      <w:bookmarkEnd w:id="11"/>
+      <w:bookmarkEnd w:id="12"/>
     </w:p>
     <w:p>
       <w:pPr>
@@ -2024,7 +2435,7 @@
                     </pic:cNvPicPr>
                   </pic:nvPicPr>
                   <pic:blipFill>
-                    <a:blip r:embed="rId18">
+                    <a:blip r:embed="rId20">
                       <a:extLst>
                         <a:ext uri="{28A0092B-C50C-407E-A947-70E740481C1C}">
                           <a14:useLocalDpi xmlns:a14="http://schemas.microsoft.com/office/drawing/2010/main" val="0"/>
@@ -2119,7 +2530,7 @@
                     </pic:cNvPicPr>
                   </pic:nvPicPr>
                   <pic:blipFill>
-                    <a:blip r:embed="rId19">
+                    <a:blip r:embed="rId21">
                       <a:extLst>
                         <a:ext uri="{28A0092B-C50C-407E-A947-70E740481C1C}">
                           <a14:useLocalDpi xmlns:a14="http://schemas.microsoft.com/office/drawing/2010/main" val="0"/>
@@ -2245,6 +2656,274 @@
     <w:p>
       <w:r>
         <w:t>OK</w:t>
+      </w:r>
+    </w:p>
+    <w:p>
+      <w:r>
+        <w:t xml:space="preserve">Ou </w:t>
+      </w:r>
+      <w:r>
+        <w:rPr>
+          <w:rFonts w:ascii="Courier New" w:hAnsi="Courier New" w:cs="Courier New"/>
+          <w:color w:val="FFFFFF" w:themeColor="background1"/>
+          <w:sz w:val="20"/>
+          <w:szCs w:val="20"/>
+          <w:shd w:val="clear" w:color="auto" w:fill="000000" w:themeFill="text1"/>
+        </w:rPr>
+        <w:t>204</w:t>
+      </w:r>
+      <w:r>
+        <w:rPr>
+          <w:rFonts w:ascii="Courier New" w:hAnsi="Courier New" w:cs="Courier New"/>
+          <w:color w:val="FFFFFF" w:themeColor="background1"/>
+          <w:sz w:val="20"/>
+          <w:szCs w:val="20"/>
+        </w:rPr>
+        <w:t xml:space="preserve"> </w:t>
+      </w:r>
+      <w:r>
+        <w:t>si pas de résultat.</w:t>
+      </w:r>
+    </w:p>
+    <w:p>
+      <w:pPr>
+        <w:pStyle w:val="Titre3"/>
+      </w:pPr>
+      <w:bookmarkStart w:id="13" w:name="_Toc506828315"/>
+      <w:r>
+        <w:t xml:space="preserve">Supprimer </w:t>
+      </w:r>
+      <w:r>
+        <w:t xml:space="preserve">une </w:t>
+      </w:r>
+      <w:r>
+        <w:t>voie</w:t>
+      </w:r>
+      <w:bookmarkEnd w:id="13"/>
+    </w:p>
+    <w:p>
+      <w:pPr>
+        <w:rPr>
+          <w:rFonts w:ascii="Courier New" w:hAnsi="Courier New" w:cs="Courier New"/>
+          <w:color w:val="FFFFFF" w:themeColor="background1"/>
+          <w:sz w:val="20"/>
+          <w:szCs w:val="20"/>
+          <w:shd w:val="clear" w:color="auto" w:fill="000000" w:themeFill="text1"/>
+        </w:rPr>
+      </w:pPr>
+      <w:r>
+        <w:t xml:space="preserve">POST : </w:t>
+      </w:r>
+      <w:r>
+        <w:rPr>
+          <w:rFonts w:ascii="Courier New" w:hAnsi="Courier New" w:cs="Courier New"/>
+          <w:color w:val="FFFFFF" w:themeColor="background1"/>
+          <w:sz w:val="20"/>
+          <w:szCs w:val="20"/>
+          <w:shd w:val="clear" w:color="auto" w:fill="000000" w:themeFill="text1"/>
+        </w:rPr>
+        <w:t>localhost:3000/path/</w:t>
+      </w:r>
+      <w:r>
+        <w:rPr>
+          <w:rFonts w:ascii="Courier New" w:hAnsi="Courier New" w:cs="Courier New"/>
+          <w:color w:val="FFFFFF" w:themeColor="background1"/>
+          <w:sz w:val="20"/>
+          <w:szCs w:val="20"/>
+          <w:shd w:val="clear" w:color="auto" w:fill="000000" w:themeFill="text1"/>
+        </w:rPr>
+        <w:t>delete</w:t>
+      </w:r>
+    </w:p>
+    <w:p>
+      <w:r>
+        <w:rPr>
+          <w:noProof/>
+        </w:rPr>
+        <w:lastRenderedPageBreak/>
+        <w:drawing>
+          <wp:inline distT="0" distB="0" distL="0" distR="0" wp14:anchorId="357BDDD4" wp14:editId="6A40A751">
+            <wp:extent cx="5762625" cy="247650"/>
+            <wp:effectExtent l="0" t="0" r="9525" b="0"/>
+            <wp:docPr id="5" name="Image 5"/>
+            <wp:cNvGraphicFramePr>
+              <a:graphicFrameLocks xmlns:a="http://schemas.openxmlformats.org/drawingml/2006/main" noChangeAspect="1"/>
+            </wp:cNvGraphicFramePr>
+            <a:graphic xmlns:a="http://schemas.openxmlformats.org/drawingml/2006/main">
+              <a:graphicData uri="http://schemas.openxmlformats.org/drawingml/2006/picture">
+                <pic:pic xmlns:pic="http://schemas.openxmlformats.org/drawingml/2006/picture">
+                  <pic:nvPicPr>
+                    <pic:cNvPr id="0" name="Picture 1"/>
+                    <pic:cNvPicPr>
+                      <a:picLocks noChangeAspect="1" noChangeArrowheads="1"/>
+                    </pic:cNvPicPr>
+                  </pic:nvPicPr>
+                  <pic:blipFill>
+                    <a:blip r:embed="rId22">
+                      <a:extLst>
+                        <a:ext uri="{28A0092B-C50C-407E-A947-70E740481C1C}">
+                          <a14:useLocalDpi xmlns:a14="http://schemas.microsoft.com/office/drawing/2010/main" val="0"/>
+                        </a:ext>
+                      </a:extLst>
+                    </a:blip>
+                    <a:srcRect/>
+                    <a:stretch>
+                      <a:fillRect/>
+                    </a:stretch>
+                  </pic:blipFill>
+                  <pic:spPr bwMode="auto">
+                    <a:xfrm>
+                      <a:off x="0" y="0"/>
+                      <a:ext cx="5762625" cy="247650"/>
+                    </a:xfrm>
+                    <a:prstGeom prst="rect">
+                      <a:avLst/>
+                    </a:prstGeom>
+                    <a:noFill/>
+                    <a:ln>
+                      <a:noFill/>
+                    </a:ln>
+                  </pic:spPr>
+                </pic:pic>
+              </a:graphicData>
+            </a:graphic>
+          </wp:inline>
+        </w:drawing>
+      </w:r>
+    </w:p>
+    <w:p>
+      <w:r>
+        <w:t>Headers :</w:t>
+      </w:r>
+    </w:p>
+    <w:p>
+      <w:pPr>
+        <w:pStyle w:val="Paragraphedeliste"/>
+        <w:numPr>
+          <w:ilvl w:val="0"/>
+          <w:numId w:val="1"/>
+        </w:numPr>
+      </w:pPr>
+      <w:r>
+        <w:t xml:space="preserve">Key : </w:t>
+      </w:r>
+      <w:r>
+        <w:t>Content-Type</w:t>
+      </w:r>
+    </w:p>
+    <w:p>
+      <w:pPr>
+        <w:pStyle w:val="Paragraphedeliste"/>
+        <w:numPr>
+          <w:ilvl w:val="0"/>
+          <w:numId w:val="1"/>
+        </w:numPr>
+      </w:pPr>
+      <w:r>
+        <w:t xml:space="preserve">Value : </w:t>
+      </w:r>
+      <w:r>
+        <w:t>application/json</w:t>
+      </w:r>
+    </w:p>
+    <w:p>
+      <w:r>
+        <w:t>Body :</w:t>
+      </w:r>
+    </w:p>
+    <w:p>
+      <w:r>
+        <w:rPr>
+          <w:noProof/>
+        </w:rPr>
+        <w:drawing>
+          <wp:inline distT="0" distB="0" distL="0" distR="0" wp14:anchorId="2799176D" wp14:editId="01FF5B7F">
+            <wp:extent cx="1581150" cy="485775"/>
+            <wp:effectExtent l="0" t="0" r="0" b="9525"/>
+            <wp:docPr id="13" name="Image 13"/>
+            <wp:cNvGraphicFramePr>
+              <a:graphicFrameLocks xmlns:a="http://schemas.openxmlformats.org/drawingml/2006/main" noChangeAspect="1"/>
+            </wp:cNvGraphicFramePr>
+            <a:graphic xmlns:a="http://schemas.openxmlformats.org/drawingml/2006/main">
+              <a:graphicData uri="http://schemas.openxmlformats.org/drawingml/2006/picture">
+                <pic:pic xmlns:pic="http://schemas.openxmlformats.org/drawingml/2006/picture">
+                  <pic:nvPicPr>
+                    <pic:cNvPr id="0" name="Picture 2"/>
+                    <pic:cNvPicPr>
+                      <a:picLocks noChangeAspect="1" noChangeArrowheads="1"/>
+                    </pic:cNvPicPr>
+                  </pic:nvPicPr>
+                  <pic:blipFill>
+                    <a:blip r:embed="rId23">
+                      <a:extLst>
+                        <a:ext uri="{28A0092B-C50C-407E-A947-70E740481C1C}">
+                          <a14:useLocalDpi xmlns:a14="http://schemas.microsoft.com/office/drawing/2010/main" val="0"/>
+                        </a:ext>
+                      </a:extLst>
+                    </a:blip>
+                    <a:srcRect/>
+                    <a:stretch>
+                      <a:fillRect/>
+                    </a:stretch>
+                  </pic:blipFill>
+                  <pic:spPr bwMode="auto">
+                    <a:xfrm>
+                      <a:off x="0" y="0"/>
+                      <a:ext cx="1581150" cy="485775"/>
+                    </a:xfrm>
+                    <a:prstGeom prst="rect">
+                      <a:avLst/>
+                    </a:prstGeom>
+                    <a:noFill/>
+                    <a:ln>
+                      <a:noFill/>
+                    </a:ln>
+                  </pic:spPr>
+                </pic:pic>
+              </a:graphicData>
+            </a:graphic>
+          </wp:inline>
+        </w:drawing>
+      </w:r>
+    </w:p>
+    <w:p>
+      <w:pPr>
+        <w:pStyle w:val="Titre4"/>
+      </w:pPr>
+      <w:r>
+        <w:t>Réponse :</w:t>
+      </w:r>
+    </w:p>
+    <w:p>
+      <w:r>
+        <w:t>OK</w:t>
+      </w:r>
+    </w:p>
+    <w:p>
+      <w:r>
+        <w:t xml:space="preserve">Ou </w:t>
+      </w:r>
+      <w:r>
+        <w:rPr>
+          <w:rFonts w:ascii="Courier New" w:hAnsi="Courier New" w:cs="Courier New"/>
+          <w:color w:val="FFFFFF" w:themeColor="background1"/>
+          <w:sz w:val="20"/>
+          <w:szCs w:val="20"/>
+          <w:shd w:val="clear" w:color="auto" w:fill="000000" w:themeFill="text1"/>
+        </w:rPr>
+        <w:t>204</w:t>
+      </w:r>
+      <w:r>
+        <w:rPr>
+          <w:rFonts w:ascii="Courier New" w:hAnsi="Courier New" w:cs="Courier New"/>
+          <w:color w:val="FFFFFF" w:themeColor="background1"/>
+          <w:sz w:val="20"/>
+          <w:szCs w:val="20"/>
+        </w:rPr>
+        <w:t xml:space="preserve"> </w:t>
+      </w:r>
+      <w:r>
+        <w:t>si pas de résultat.</w:t>
       </w:r>
     </w:p>
     <w:sectPr>
@@ -3464,7 +4143,7 @@
 </file>
 
 <file path=customXml/itemProps1.xml><?xml version="1.0" encoding="utf-8"?>
-<ds:datastoreItem xmlns:ds="http://schemas.openxmlformats.org/officeDocument/2006/customXml" ds:itemID="{FB26BCFC-4E91-485D-B42A-9CDCE6E86F80}">
+<ds:datastoreItem xmlns:ds="http://schemas.openxmlformats.org/officeDocument/2006/customXml" ds:itemID="{6E34E942-922A-4017-B6F5-0FC66FBB1B41}">
   <ds:schemaRefs>
     <ds:schemaRef ds:uri="http://schemas.openxmlformats.org/officeDocument/2006/bibliography"/>
   </ds:schemaRefs>

</xml_diff>

<commit_message>
Ajout de prise via la route d'ajout de voies | Documentation mise à jour
</commit_message>
<xml_diff>
--- a/Documentation.docx
+++ b/Documentation.docx
@@ -8,14 +8,14 @@
         <w:jc w:val="center"/>
       </w:pPr>
       <w:bookmarkStart w:id="0" w:name="_Toc506828303"/>
-      <w:bookmarkStart w:id="1" w:name="_Toc509522389"/>
+      <w:bookmarkStart w:id="1" w:name="_Toc509842951"/>
       <w:r>
         <w:t>Documentation API communication Arduino – Serveur</w:t>
       </w:r>
       <w:bookmarkEnd w:id="0"/>
       <w:bookmarkEnd w:id="1"/>
     </w:p>
-    <w:bookmarkStart w:id="2" w:name="_Toc509522390" w:displacedByCustomXml="next"/>
+    <w:bookmarkStart w:id="2" w:name="_Toc509842952" w:displacedByCustomXml="next"/>
     <w:sdt>
       <w:sdtPr>
         <w:rPr>
@@ -61,7 +61,7 @@
         <w:rPr>
           <w:rFonts w:eastAsiaTheme="minorEastAsia"/>
           <w:noProof/>
-          <w:lang w:eastAsia="fr-FR"/>
+          <w:lang w:val="en-GB" w:eastAsia="en-GB"/>
         </w:rPr>
       </w:pPr>
       <w:r>
@@ -99,7 +99,7 @@
         <w:rPr>
           <w:noProof/>
         </w:rPr>
-        <w:instrText>HYPERLINK \l "_Toc509522389"</w:instrText>
+        <w:instrText>HYPERLINK \l "_Toc509842951"</w:instrText>
       </w:r>
       <w:r>
         <w:rPr>
@@ -147,7 +147,7 @@
           <w:noProof/>
           <w:webHidden/>
         </w:rPr>
-        <w:instrText xml:space="preserve"> PAGEREF _Toc509522389 \h </w:instrText>
+        <w:instrText xml:space="preserve"> PAGEREF _Toc509842951 \h </w:instrText>
       </w:r>
       <w:r>
         <w:rPr>
@@ -193,10 +193,10 @@
         <w:rPr>
           <w:rFonts w:eastAsiaTheme="minorEastAsia"/>
           <w:noProof/>
-          <w:lang w:eastAsia="fr-FR"/>
-        </w:rPr>
-      </w:pPr>
-      <w:hyperlink w:anchor="_Toc509522390" w:history="1">
+          <w:lang w:val="en-GB" w:eastAsia="en-GB"/>
+        </w:rPr>
+      </w:pPr>
+      <w:hyperlink w:anchor="_Toc509842952" w:history="1">
         <w:r>
           <w:rPr>
             <w:rStyle w:val="Lienhypertexte"/>
@@ -223,7 +223,7 @@
             <w:noProof/>
             <w:webHidden/>
           </w:rPr>
-          <w:instrText xml:space="preserve"> PAGEREF _Toc509522390 \h </w:instrText>
+          <w:instrText xml:space="preserve"> PAGEREF _Toc509842952 \h </w:instrText>
         </w:r>
         <w:r>
           <w:rPr>
@@ -263,10 +263,10 @@
         <w:rPr>
           <w:rFonts w:eastAsiaTheme="minorEastAsia"/>
           <w:noProof/>
-          <w:lang w:eastAsia="fr-FR"/>
-        </w:rPr>
-      </w:pPr>
-      <w:hyperlink w:anchor="_Toc509522391" w:history="1">
+          <w:lang w:val="en-GB" w:eastAsia="en-GB"/>
+        </w:rPr>
+      </w:pPr>
+      <w:hyperlink w:anchor="_Toc509842953" w:history="1">
         <w:r>
           <w:rPr>
             <w:rStyle w:val="Lienhypertexte"/>
@@ -293,7 +293,7 @@
             <w:noProof/>
             <w:webHidden/>
           </w:rPr>
-          <w:instrText xml:space="preserve"> PAGEREF _Toc509522391 \h </w:instrText>
+          <w:instrText xml:space="preserve"> PAGEREF _Toc509842953 \h </w:instrText>
         </w:r>
         <w:r>
           <w:rPr>
@@ -333,10 +333,10 @@
         <w:rPr>
           <w:rFonts w:eastAsiaTheme="minorEastAsia"/>
           <w:noProof/>
-          <w:lang w:eastAsia="fr-FR"/>
-        </w:rPr>
-      </w:pPr>
-      <w:hyperlink w:anchor="_Toc509522392" w:history="1">
+          <w:lang w:val="en-GB" w:eastAsia="en-GB"/>
+        </w:rPr>
+      </w:pPr>
+      <w:hyperlink w:anchor="_Toc509842954" w:history="1">
         <w:r>
           <w:rPr>
             <w:rStyle w:val="Lienhypertexte"/>
@@ -363,7 +363,7 @@
             <w:noProof/>
             <w:webHidden/>
           </w:rPr>
-          <w:instrText xml:space="preserve"> PAGEREF _Toc509522392 \h </w:instrText>
+          <w:instrText xml:space="preserve"> PAGEREF _Toc509842954 \h </w:instrText>
         </w:r>
         <w:r>
           <w:rPr>
@@ -403,10 +403,10 @@
         <w:rPr>
           <w:rFonts w:eastAsiaTheme="minorEastAsia"/>
           <w:noProof/>
-          <w:lang w:eastAsia="fr-FR"/>
-        </w:rPr>
-      </w:pPr>
-      <w:hyperlink w:anchor="_Toc509522393" w:history="1">
+          <w:lang w:val="en-GB" w:eastAsia="en-GB"/>
+        </w:rPr>
+      </w:pPr>
+      <w:hyperlink w:anchor="_Toc509842955" w:history="1">
         <w:r>
           <w:rPr>
             <w:rStyle w:val="Lienhypertexte"/>
@@ -435,7 +435,7 @@
             <w:noProof/>
             <w:webHidden/>
           </w:rPr>
-          <w:instrText xml:space="preserve"> PAGEREF _Toc509522393 \h </w:instrText>
+          <w:instrText xml:space="preserve"> PAGEREF _Toc509842955 \h </w:instrText>
         </w:r>
         <w:r>
           <w:rPr>
@@ -475,10 +475,10 @@
         <w:rPr>
           <w:rFonts w:eastAsiaTheme="minorEastAsia"/>
           <w:noProof/>
-          <w:lang w:eastAsia="fr-FR"/>
-        </w:rPr>
-      </w:pPr>
-      <w:hyperlink w:anchor="_Toc509522394" w:history="1">
+          <w:lang w:val="en-GB" w:eastAsia="en-GB"/>
+        </w:rPr>
+      </w:pPr>
+      <w:hyperlink w:anchor="_Toc509842956" w:history="1">
         <w:r>
           <w:rPr>
             <w:rStyle w:val="Lienhypertexte"/>
@@ -506,7 +506,7 @@
             <w:noProof/>
             <w:webHidden/>
           </w:rPr>
-          <w:instrText xml:space="preserve"> PAGEREF _Toc509522394 \h </w:instrText>
+          <w:instrText xml:space="preserve"> PAGEREF _Toc509842956 \h </w:instrText>
         </w:r>
         <w:r>
           <w:rPr>
@@ -546,10 +546,10 @@
         <w:rPr>
           <w:rFonts w:eastAsiaTheme="minorEastAsia"/>
           <w:noProof/>
-          <w:lang w:eastAsia="fr-FR"/>
-        </w:rPr>
-      </w:pPr>
-      <w:hyperlink w:anchor="_Toc509522395" w:history="1">
+          <w:lang w:val="en-GB" w:eastAsia="en-GB"/>
+        </w:rPr>
+      </w:pPr>
+      <w:hyperlink w:anchor="_Toc509842957" w:history="1">
         <w:r>
           <w:rPr>
             <w:rStyle w:val="Lienhypertexte"/>
@@ -577,7 +577,7 @@
             <w:noProof/>
             <w:webHidden/>
           </w:rPr>
-          <w:instrText xml:space="preserve"> PAGEREF _Toc509522395 \h </w:instrText>
+          <w:instrText xml:space="preserve"> PAGEREF _Toc509842957 \h </w:instrText>
         </w:r>
         <w:r>
           <w:rPr>
@@ -617,16 +617,17 @@
         <w:rPr>
           <w:rFonts w:eastAsiaTheme="minorEastAsia"/>
           <w:noProof/>
-          <w:lang w:eastAsia="fr-FR"/>
-        </w:rPr>
-      </w:pPr>
-      <w:hyperlink w:anchor="_Toc509522396" w:history="1">
+          <w:lang w:val="en-GB" w:eastAsia="en-GB"/>
+        </w:rPr>
+      </w:pPr>
+      <w:hyperlink w:anchor="_Toc509842958" w:history="1">
         <w:r>
           <w:rPr>
             <w:rStyle w:val="Lienhypertexte"/>
             <w:noProof/>
-          </w:rPr>
-          <w:t>Obtenir une voie</w:t>
+            <w:lang w:eastAsia="fr-FR"/>
+          </w:rPr>
+          <w:t>Obtenir toutes les voies :</w:t>
         </w:r>
         <w:r>
           <w:rPr>
@@ -647,7 +648,7 @@
             <w:noProof/>
             <w:webHidden/>
           </w:rPr>
-          <w:instrText xml:space="preserve"> PAGEREF _Toc509522396 \h </w:instrText>
+          <w:instrText xml:space="preserve"> PAGEREF _Toc509842958 \h </w:instrText>
         </w:r>
         <w:r>
           <w:rPr>
@@ -687,16 +688,16 @@
         <w:rPr>
           <w:rFonts w:eastAsiaTheme="minorEastAsia"/>
           <w:noProof/>
-          <w:lang w:eastAsia="fr-FR"/>
-        </w:rPr>
-      </w:pPr>
-      <w:hyperlink w:anchor="_Toc509522397" w:history="1">
+          <w:lang w:val="en-GB" w:eastAsia="en-GB"/>
+        </w:rPr>
+      </w:pPr>
+      <w:hyperlink w:anchor="_Toc509842959" w:history="1">
         <w:r>
           <w:rPr>
             <w:rStyle w:val="Lienhypertexte"/>
             <w:noProof/>
           </w:rPr>
-          <w:t>Changer les infos d’une prise</w:t>
+          <w:t>Obtenir une voie</w:t>
         </w:r>
         <w:r>
           <w:rPr>
@@ -717,7 +718,7 @@
             <w:noProof/>
             <w:webHidden/>
           </w:rPr>
-          <w:instrText xml:space="preserve"> PAGEREF _Toc509522397 \h </w:instrText>
+          <w:instrText xml:space="preserve"> PAGEREF _Toc509842959 \h </w:instrText>
         </w:r>
         <w:r>
           <w:rPr>
@@ -737,7 +738,7 @@
             <w:noProof/>
             <w:webHidden/>
           </w:rPr>
-          <w:t>4</w:t>
+          <w:t>3</w:t>
         </w:r>
         <w:r>
           <w:rPr>
@@ -757,16 +758,16 @@
         <w:rPr>
           <w:rFonts w:eastAsiaTheme="minorEastAsia"/>
           <w:noProof/>
-          <w:lang w:eastAsia="fr-FR"/>
-        </w:rPr>
-      </w:pPr>
-      <w:hyperlink w:anchor="_Toc509522398" w:history="1">
+          <w:lang w:val="en-GB" w:eastAsia="en-GB"/>
+        </w:rPr>
+      </w:pPr>
+      <w:hyperlink w:anchor="_Toc509842960" w:history="1">
         <w:r>
           <w:rPr>
             <w:rStyle w:val="Lienhypertexte"/>
             <w:noProof/>
           </w:rPr>
-          <w:t>Ajouter une prise</w:t>
+          <w:t>Changer les infos d’une prise</w:t>
         </w:r>
         <w:r>
           <w:rPr>
@@ -787,7 +788,7 @@
             <w:noProof/>
             <w:webHidden/>
           </w:rPr>
-          <w:instrText xml:space="preserve"> PAGEREF _Toc509522398 \h </w:instrText>
+          <w:instrText xml:space="preserve"> PAGEREF _Toc509842960 \h </w:instrText>
         </w:r>
         <w:r>
           <w:rPr>
@@ -827,16 +828,16 @@
         <w:rPr>
           <w:rFonts w:eastAsiaTheme="minorEastAsia"/>
           <w:noProof/>
-          <w:lang w:eastAsia="fr-FR"/>
-        </w:rPr>
-      </w:pPr>
-      <w:hyperlink w:anchor="_Toc509522399" w:history="1">
+          <w:lang w:val="en-GB" w:eastAsia="en-GB"/>
+        </w:rPr>
+      </w:pPr>
+      <w:hyperlink w:anchor="_Toc509842961" w:history="1">
         <w:r>
           <w:rPr>
             <w:rStyle w:val="Lienhypertexte"/>
             <w:noProof/>
           </w:rPr>
-          <w:t>Supprimer une prise</w:t>
+          <w:t>Ajouter une prise</w:t>
         </w:r>
         <w:r>
           <w:rPr>
@@ -857,7 +858,7 @@
             <w:noProof/>
             <w:webHidden/>
           </w:rPr>
-          <w:instrText xml:space="preserve"> PAGEREF _Toc509522399 \h </w:instrText>
+          <w:instrText xml:space="preserve"> PAGEREF _Toc509842961 \h </w:instrText>
         </w:r>
         <w:r>
           <w:rPr>
@@ -897,16 +898,16 @@
         <w:rPr>
           <w:rFonts w:eastAsiaTheme="minorEastAsia"/>
           <w:noProof/>
-          <w:lang w:eastAsia="fr-FR"/>
-        </w:rPr>
-      </w:pPr>
-      <w:hyperlink w:anchor="_Toc509522400" w:history="1">
+          <w:lang w:val="en-GB" w:eastAsia="en-GB"/>
+        </w:rPr>
+      </w:pPr>
+      <w:hyperlink w:anchor="_Toc509842962" w:history="1">
         <w:r>
           <w:rPr>
             <w:rStyle w:val="Lienhypertexte"/>
             <w:noProof/>
           </w:rPr>
-          <w:t>Obtenir une prise</w:t>
+          <w:t>Supprimer une prise</w:t>
         </w:r>
         <w:r>
           <w:rPr>
@@ -927,7 +928,7 @@
             <w:noProof/>
             <w:webHidden/>
           </w:rPr>
-          <w:instrText xml:space="preserve"> PAGEREF _Toc509522400 \h </w:instrText>
+          <w:instrText xml:space="preserve"> PAGEREF _Toc509842962 \h </w:instrText>
         </w:r>
         <w:r>
           <w:rPr>
@@ -947,7 +948,7 @@
             <w:noProof/>
             <w:webHidden/>
           </w:rPr>
-          <w:t>5</w:t>
+          <w:t>4</w:t>
         </w:r>
         <w:r>
           <w:rPr>
@@ -967,16 +968,16 @@
         <w:rPr>
           <w:rFonts w:eastAsiaTheme="minorEastAsia"/>
           <w:noProof/>
-          <w:lang w:eastAsia="fr-FR"/>
-        </w:rPr>
-      </w:pPr>
-      <w:hyperlink w:anchor="_Toc509522401" w:history="1">
+          <w:lang w:val="en-GB" w:eastAsia="en-GB"/>
+        </w:rPr>
+      </w:pPr>
+      <w:hyperlink w:anchor="_Toc509842963" w:history="1">
         <w:r>
           <w:rPr>
             <w:rStyle w:val="Lienhypertexte"/>
             <w:noProof/>
           </w:rPr>
-          <w:t>Changer l’état « Libre » d’une voie</w:t>
+          <w:t>Obtenir une prise</w:t>
         </w:r>
         <w:r>
           <w:rPr>
@@ -997,7 +998,7 @@
             <w:noProof/>
             <w:webHidden/>
           </w:rPr>
-          <w:instrText xml:space="preserve"> PAGEREF _Toc509522401 \h </w:instrText>
+          <w:instrText xml:space="preserve"> PAGEREF _Toc509842963 \h </w:instrText>
         </w:r>
         <w:r>
           <w:rPr>
@@ -1037,15 +1038,155 @@
         <w:rPr>
           <w:rFonts w:eastAsiaTheme="minorEastAsia"/>
           <w:noProof/>
-          <w:lang w:eastAsia="fr-FR"/>
-        </w:rPr>
-      </w:pPr>
-      <w:hyperlink w:anchor="_Toc509522402" w:history="1">
+          <w:lang w:val="en-GB" w:eastAsia="en-GB"/>
+        </w:rPr>
+      </w:pPr>
+      <w:hyperlink w:anchor="_Toc509842964" w:history="1">
         <w:r>
           <w:rPr>
             <w:rStyle w:val="Lienhypertexte"/>
             <w:noProof/>
           </w:rPr>
+          <w:t>Changer l’état « Libre » d’une voie</w:t>
+        </w:r>
+        <w:r>
+          <w:rPr>
+            <w:noProof/>
+            <w:webHidden/>
+          </w:rPr>
+          <w:tab/>
+        </w:r>
+        <w:r>
+          <w:rPr>
+            <w:noProof/>
+            <w:webHidden/>
+          </w:rPr>
+          <w:fldChar w:fldCharType="begin"/>
+        </w:r>
+        <w:r>
+          <w:rPr>
+            <w:noProof/>
+            <w:webHidden/>
+          </w:rPr>
+          <w:instrText xml:space="preserve"> PAGEREF _Toc509842964 \h </w:instrText>
+        </w:r>
+        <w:r>
+          <w:rPr>
+            <w:noProof/>
+            <w:webHidden/>
+          </w:rPr>
+        </w:r>
+        <w:r>
+          <w:rPr>
+            <w:noProof/>
+            <w:webHidden/>
+          </w:rPr>
+          <w:fldChar w:fldCharType="separate"/>
+        </w:r>
+        <w:r>
+          <w:rPr>
+            <w:noProof/>
+            <w:webHidden/>
+          </w:rPr>
+          <w:t>5</w:t>
+        </w:r>
+        <w:r>
+          <w:rPr>
+            <w:noProof/>
+            <w:webHidden/>
+          </w:rPr>
+          <w:fldChar w:fldCharType="end"/>
+        </w:r>
+      </w:hyperlink>
+    </w:p>
+    <w:p>
+      <w:pPr>
+        <w:pStyle w:val="TM3"/>
+        <w:tabs>
+          <w:tab w:val="right" w:leader="dot" w:pos="9062"/>
+        </w:tabs>
+        <w:rPr>
+          <w:rFonts w:eastAsiaTheme="minorEastAsia"/>
+          <w:noProof/>
+          <w:lang w:val="en-GB" w:eastAsia="en-GB"/>
+        </w:rPr>
+      </w:pPr>
+      <w:hyperlink w:anchor="_Toc509842965" w:history="1">
+        <w:r>
+          <w:rPr>
+            <w:rStyle w:val="Lienhypertexte"/>
+            <w:noProof/>
+          </w:rPr>
+          <w:t>Ajouter une voie</w:t>
+        </w:r>
+        <w:r>
+          <w:rPr>
+            <w:noProof/>
+            <w:webHidden/>
+          </w:rPr>
+          <w:tab/>
+        </w:r>
+        <w:r>
+          <w:rPr>
+            <w:noProof/>
+            <w:webHidden/>
+          </w:rPr>
+          <w:fldChar w:fldCharType="begin"/>
+        </w:r>
+        <w:r>
+          <w:rPr>
+            <w:noProof/>
+            <w:webHidden/>
+          </w:rPr>
+          <w:instrText xml:space="preserve"> PAGEREF _Toc509842965 \h </w:instrText>
+        </w:r>
+        <w:r>
+          <w:rPr>
+            <w:noProof/>
+            <w:webHidden/>
+          </w:rPr>
+        </w:r>
+        <w:r>
+          <w:rPr>
+            <w:noProof/>
+            <w:webHidden/>
+          </w:rPr>
+          <w:fldChar w:fldCharType="separate"/>
+        </w:r>
+        <w:r>
+          <w:rPr>
+            <w:noProof/>
+            <w:webHidden/>
+          </w:rPr>
+          <w:t>6</w:t>
+        </w:r>
+        <w:r>
+          <w:rPr>
+            <w:noProof/>
+            <w:webHidden/>
+          </w:rPr>
+          <w:fldChar w:fldCharType="end"/>
+        </w:r>
+      </w:hyperlink>
+    </w:p>
+    <w:p>
+      <w:pPr>
+        <w:pStyle w:val="TM3"/>
+        <w:tabs>
+          <w:tab w:val="right" w:leader="dot" w:pos="9062"/>
+        </w:tabs>
+        <w:rPr>
+          <w:rFonts w:eastAsiaTheme="minorEastAsia"/>
+          <w:noProof/>
+          <w:lang w:val="en-GB" w:eastAsia="en-GB"/>
+        </w:rPr>
+      </w:pPr>
+      <w:hyperlink w:anchor="_Toc509842966" w:history="1">
+        <w:r>
+          <w:rPr>
+            <w:rStyle w:val="Lienhypertexte"/>
+            <w:noProof/>
+          </w:rPr>
           <w:t>Supprimer une voie</w:t>
         </w:r>
         <w:r>
@@ -1067,7 +1208,7 @@
             <w:noProof/>
             <w:webHidden/>
           </w:rPr>
-          <w:instrText xml:space="preserve"> PAGEREF _Toc509522402 \h </w:instrText>
+          <w:instrText xml:space="preserve"> PAGEREF _Toc509842966 \h </w:instrText>
         </w:r>
         <w:r>
           <w:rPr>
@@ -1125,7 +1266,7 @@
         <w:pStyle w:val="Titre2"/>
         <w:jc w:val="center"/>
       </w:pPr>
-      <w:bookmarkStart w:id="4" w:name="_Toc509522391"/>
+      <w:bookmarkStart w:id="4" w:name="_Toc509842953"/>
       <w:r>
         <w:lastRenderedPageBreak/>
         <w:t>Installation</w:t>
@@ -1137,10 +1278,7 @@
     </w:p>
     <w:p>
       <w:r>
-        <w:t>N</w:t>
-      </w:r>
-      <w:r>
-        <w:t xml:space="preserve">om de la base : </w:t>
+        <w:t xml:space="preserve">Nom de la base : </w:t>
       </w:r>
       <w:proofErr w:type="spellStart"/>
       <w:r>
@@ -1212,12 +1350,9 @@
         <w:pStyle w:val="Titre3"/>
       </w:pPr>
       <w:bookmarkStart w:id="5" w:name="_Toc506828305"/>
-      <w:bookmarkStart w:id="6" w:name="_Toc509522392"/>
-      <w:r>
-        <w:t xml:space="preserve">Importer la </w:t>
-      </w:r>
-      <w:r>
-        <w:t>base de données</w:t>
+      <w:bookmarkStart w:id="6" w:name="_Toc509842954"/>
+      <w:r>
+        <w:t>Importer la base de données</w:t>
       </w:r>
       <w:bookmarkEnd w:id="5"/>
       <w:bookmarkEnd w:id="6"/>
@@ -1394,7 +1529,7 @@
         </w:rPr>
       </w:pPr>
       <w:bookmarkStart w:id="7" w:name="_Toc506828306"/>
-      <w:bookmarkStart w:id="8" w:name="_Toc509522393"/>
+      <w:bookmarkStart w:id="8" w:name="_Toc509842955"/>
       <w:r>
         <w:rPr>
           <w:rFonts w:eastAsia="Times New Roman"/>
@@ -1413,7 +1548,7 @@
         </w:rPr>
       </w:pPr>
       <w:bookmarkStart w:id="9" w:name="_Toc506828307"/>
-      <w:bookmarkStart w:id="10" w:name="_Toc509522394"/>
+      <w:bookmarkStart w:id="10" w:name="_Toc509842956"/>
       <w:r>
         <w:rPr>
           <w:lang w:eastAsia="fr-FR"/>
@@ -1545,7 +1680,7 @@
           <w:lang w:eastAsia="fr-FR"/>
         </w:rPr>
       </w:pPr>
-      <w:bookmarkStart w:id="12" w:name="_Toc509522395"/>
+      <w:bookmarkStart w:id="12" w:name="_Toc509842957"/>
       <w:r>
         <w:rPr>
           <w:lang w:eastAsia="fr-FR"/>
@@ -1577,6 +1712,7 @@
           <w:lang w:eastAsia="fr-FR"/>
         </w:rPr>
       </w:pPr>
+      <w:bookmarkStart w:id="14" w:name="_Toc509842958"/>
       <w:r>
         <w:rPr>
           <w:lang w:eastAsia="fr-FR"/>
@@ -1584,6 +1720,7 @@
         <w:t>Obtenir toutes les voies :</w:t>
       </w:r>
       <w:bookmarkEnd w:id="13"/>
+      <w:bookmarkEnd w:id="14"/>
     </w:p>
     <w:p>
       <w:pPr>
@@ -1596,13 +1733,7 @@
         <w:rPr>
           <w:lang w:eastAsia="fr-FR"/>
         </w:rPr>
-        <w:t>R</w:t>
-      </w:r>
-      <w:r>
-        <w:rPr>
-          <w:lang w:eastAsia="fr-FR"/>
-        </w:rPr>
-        <w:t>equête :</w:t>
+        <w:t>Requête :</w:t>
       </w:r>
     </w:p>
     <w:p>
@@ -1747,13 +1878,13 @@
       <w:pPr>
         <w:pStyle w:val="Titre3"/>
       </w:pPr>
-      <w:bookmarkStart w:id="14" w:name="_Toc506828310"/>
-      <w:bookmarkStart w:id="15" w:name="_Toc509522396"/>
+      <w:bookmarkStart w:id="15" w:name="_Toc506828310"/>
+      <w:bookmarkStart w:id="16" w:name="_Toc509842959"/>
       <w:r>
         <w:t>Obtenir une voie</w:t>
       </w:r>
-      <w:bookmarkEnd w:id="14"/>
       <w:bookmarkEnd w:id="15"/>
+      <w:bookmarkEnd w:id="16"/>
     </w:p>
     <w:p>
       <w:pPr>
@@ -1952,13 +2083,13 @@
       <w:pPr>
         <w:pStyle w:val="Titre3"/>
       </w:pPr>
-      <w:bookmarkStart w:id="16" w:name="_Toc506828311"/>
-      <w:bookmarkStart w:id="17" w:name="_Toc509522397"/>
+      <w:bookmarkStart w:id="17" w:name="_Toc506828311"/>
+      <w:bookmarkStart w:id="18" w:name="_Toc509842960"/>
       <w:r>
         <w:t>Changer les infos d’une prise</w:t>
       </w:r>
-      <w:bookmarkEnd w:id="16"/>
       <w:bookmarkEnd w:id="17"/>
+      <w:bookmarkEnd w:id="18"/>
     </w:p>
     <w:p>
       <w:pPr>
@@ -2083,10 +2214,7 @@
         </w:numPr>
       </w:pPr>
       <w:r>
-        <w:t xml:space="preserve">Value : </w:t>
-      </w:r>
-      <w:r>
-        <w:t>application/</w:t>
+        <w:t>Value : application/</w:t>
       </w:r>
       <w:proofErr w:type="spellStart"/>
       <w:r>
@@ -2160,11 +2288,11 @@
       <w:pPr>
         <w:pStyle w:val="Titre3"/>
       </w:pPr>
-      <w:bookmarkStart w:id="18" w:name="_Toc509522398"/>
+      <w:bookmarkStart w:id="19" w:name="_Toc509842961"/>
       <w:r>
         <w:t>Ajouter une prise</w:t>
       </w:r>
-      <w:bookmarkEnd w:id="18"/>
+      <w:bookmarkEnd w:id="19"/>
     </w:p>
     <w:p>
       <w:r>
@@ -2367,6 +2495,66 @@
       </w:pPr>
     </w:p>
     <w:p>
+      <w:r>
+        <w:t>Ou pour également ajouter des prises :</w:t>
+      </w:r>
+    </w:p>
+    <w:p>
+      <w:r>
+        <w:rPr>
+          <w:noProof/>
+        </w:rPr>
+        <w:drawing>
+          <wp:inline distT="0" distB="0" distL="0" distR="0">
+            <wp:extent cx="3800475" cy="914400"/>
+            <wp:effectExtent l="0" t="0" r="9525" b="0"/>
+            <wp:docPr id="20" name="Image 20"/>
+            <wp:cNvGraphicFramePr>
+              <a:graphicFrameLocks xmlns:a="http://schemas.openxmlformats.org/drawingml/2006/main" noChangeAspect="1"/>
+            </wp:cNvGraphicFramePr>
+            <a:graphic xmlns:a="http://schemas.openxmlformats.org/drawingml/2006/main">
+              <a:graphicData uri="http://schemas.openxmlformats.org/drawingml/2006/picture">
+                <pic:pic xmlns:pic="http://schemas.openxmlformats.org/drawingml/2006/picture">
+                  <pic:nvPicPr>
+                    <pic:cNvPr id="0" name="Picture 2"/>
+                    <pic:cNvPicPr>
+                      <a:picLocks noChangeAspect="1" noChangeArrowheads="1"/>
+                    </pic:cNvPicPr>
+                  </pic:nvPicPr>
+                  <pic:blipFill>
+                    <a:blip r:embed="rId16">
+                      <a:extLst>
+                        <a:ext uri="{28A0092B-C50C-407E-A947-70E740481C1C}">
+                          <a14:useLocalDpi xmlns:a14="http://schemas.microsoft.com/office/drawing/2010/main" val="0"/>
+                        </a:ext>
+                      </a:extLst>
+                    </a:blip>
+                    <a:srcRect/>
+                    <a:stretch>
+                      <a:fillRect/>
+                    </a:stretch>
+                  </pic:blipFill>
+                  <pic:spPr bwMode="auto">
+                    <a:xfrm>
+                      <a:off x="0" y="0"/>
+                      <a:ext cx="3800475" cy="914400"/>
+                    </a:xfrm>
+                    <a:prstGeom prst="rect">
+                      <a:avLst/>
+                    </a:prstGeom>
+                    <a:noFill/>
+                    <a:ln>
+                      <a:noFill/>
+                    </a:ln>
+                  </pic:spPr>
+                </pic:pic>
+              </a:graphicData>
+            </a:graphic>
+          </wp:inline>
+        </w:drawing>
+      </w:r>
+    </w:p>
+    <w:p>
       <w:pPr>
         <w:pStyle w:val="Titre4"/>
       </w:pPr>
@@ -2381,6 +2569,7 @@
     </w:p>
     <w:p>
       <w:r>
+        <w:lastRenderedPageBreak/>
         <w:t xml:space="preserve">Ou </w:t>
       </w:r>
       <w:r>
@@ -2394,10 +2583,7 @@
         <w:t>400</w:t>
       </w:r>
       <w:r>
-        <w:t xml:space="preserve"> si voie ou </w:t>
-      </w:r>
-      <w:r>
-        <w:t>prise déjà existante, « </w:t>
+        <w:t xml:space="preserve"> si voie ou prise déjà existante, « </w:t>
       </w:r>
       <w:proofErr w:type="spellStart"/>
       <w:r>
@@ -2416,7 +2602,10 @@
         <w:t> » inexistant</w:t>
       </w:r>
       <w:r>
-        <w:t xml:space="preserve"> ou « </w:t>
+        <w:t xml:space="preserve">, </w:t>
+      </w:r>
+      <w:r>
+        <w:t>« </w:t>
       </w:r>
       <w:proofErr w:type="spellStart"/>
       <w:r>
@@ -2432,14 +2621,22 @@
       </w:r>
       <w:proofErr w:type="spellEnd"/>
       <w:r>
-        <w:t> » ou « false ».</w:t>
+        <w:t> » ou « false »</w:t>
+      </w:r>
+      <w:r>
+        <w:t xml:space="preserve"> ou prises mal formatées</w:t>
+      </w:r>
+      <w:bookmarkStart w:id="20" w:name="_GoBack"/>
+      <w:bookmarkEnd w:id="20"/>
+      <w:r>
+        <w:t>.</w:t>
       </w:r>
     </w:p>
     <w:p>
       <w:r>
         <w:t xml:space="preserve">Ou </w:t>
       </w:r>
-      <w:bookmarkStart w:id="19" w:name="__DdeLink__312_3436511679"/>
+      <w:bookmarkStart w:id="21" w:name="__DdeLink__312_3436511679"/>
       <w:r>
         <w:rPr>
           <w:rFonts w:ascii="Courier New" w:hAnsi="Courier New" w:cs="Courier New"/>
@@ -2450,7 +2647,7 @@
         </w:rPr>
         <w:t>204</w:t>
       </w:r>
-      <w:bookmarkEnd w:id="19"/>
+      <w:bookmarkEnd w:id="21"/>
       <w:r>
         <w:rPr>
           <w:rFonts w:ascii="Courier New" w:hAnsi="Courier New" w:cs="Courier New"/>
@@ -2468,16 +2665,16 @@
       <w:pPr>
         <w:pStyle w:val="Titre3"/>
       </w:pPr>
-      <w:bookmarkStart w:id="20" w:name="_Toc506828312"/>
-      <w:bookmarkStart w:id="21" w:name="_Toc509522399"/>
+      <w:bookmarkStart w:id="22" w:name="_Toc506828312"/>
+      <w:bookmarkStart w:id="23" w:name="_Toc509842962"/>
       <w:r>
         <w:t xml:space="preserve">Supprimer une </w:t>
       </w:r>
-      <w:bookmarkEnd w:id="20"/>
+      <w:bookmarkEnd w:id="22"/>
       <w:r>
         <w:t>prise</w:t>
       </w:r>
-      <w:bookmarkEnd w:id="21"/>
+      <w:bookmarkEnd w:id="23"/>
     </w:p>
     <w:p>
       <w:pPr>
@@ -2532,7 +2729,6 @@
         <w:rPr>
           <w:noProof/>
         </w:rPr>
-        <w:lastRenderedPageBreak/>
         <w:drawing>
           <wp:inline distT="0" distB="0" distL="0" distR="0">
             <wp:extent cx="5753100" cy="285750"/>
@@ -2551,7 +2747,7 @@
                     </pic:cNvPicPr>
                   </pic:nvPicPr>
                   <pic:blipFill>
-                    <a:blip r:embed="rId16"/>
+                    <a:blip r:embed="rId17"/>
                     <a:stretch>
                       <a:fillRect/>
                     </a:stretch>
@@ -2634,7 +2830,7 @@
                     </pic:cNvPicPr>
                   </pic:nvPicPr>
                   <pic:blipFill>
-                    <a:blip r:embed="rId17"/>
+                    <a:blip r:embed="rId18"/>
                     <a:stretch>
                       <a:fillRect/>
                     </a:stretch>
@@ -2699,13 +2895,13 @@
       <w:pPr>
         <w:pStyle w:val="Titre3"/>
       </w:pPr>
-      <w:bookmarkStart w:id="22" w:name="_Toc506828313"/>
-      <w:bookmarkStart w:id="23" w:name="_Toc509522400"/>
+      <w:bookmarkStart w:id="24" w:name="_Toc506828313"/>
+      <w:bookmarkStart w:id="25" w:name="_Toc509842963"/>
       <w:r>
         <w:t>Obtenir une prise</w:t>
       </w:r>
-      <w:bookmarkEnd w:id="22"/>
-      <w:bookmarkEnd w:id="23"/>
+      <w:bookmarkEnd w:id="24"/>
+      <w:bookmarkEnd w:id="25"/>
       <w:r>
         <w:t xml:space="preserve"> </w:t>
       </w:r>
@@ -2726,23 +2922,35 @@
           <w:sz w:val="20"/>
           <w:szCs w:val="20"/>
           <w:highlight w:val="black"/>
-        </w:rPr>
-      </w:pPr>
-      <w:r>
-        <w:t xml:space="preserve">GET : </w:t>
-      </w:r>
+          <w:lang w:val="en-GB"/>
+        </w:rPr>
+      </w:pPr>
       <w:proofErr w:type="gramStart"/>
       <w:r>
         <w:rPr>
+          <w:lang w:val="en-GB"/>
+        </w:rPr>
+        <w:t>GET :</w:t>
+      </w:r>
+      <w:proofErr w:type="gramEnd"/>
+      <w:r>
+        <w:rPr>
+          <w:lang w:val="en-GB"/>
+        </w:rPr>
+        <w:t xml:space="preserve"> </w:t>
+      </w:r>
+      <w:r>
+        <w:rPr>
           <w:rFonts w:ascii="Courier New" w:hAnsi="Courier New" w:cs="Courier New"/>
           <w:color w:val="FFFFFF" w:themeColor="background1"/>
           <w:sz w:val="20"/>
           <w:szCs w:val="20"/>
           <w:shd w:val="clear" w:color="auto" w:fill="000000"/>
-        </w:rPr>
-        <w:t>localhost:</w:t>
-      </w:r>
-      <w:proofErr w:type="gramEnd"/>
+          <w:lang w:val="en-GB"/>
+        </w:rPr>
+        <w:t>localhost:3000/</w:t>
+      </w:r>
+      <w:proofErr w:type="spellStart"/>
       <w:r>
         <w:rPr>
           <w:rFonts w:ascii="Courier New" w:hAnsi="Courier New" w:cs="Courier New"/>
@@ -2750,8 +2958,21 @@
           <w:sz w:val="20"/>
           <w:szCs w:val="20"/>
           <w:shd w:val="clear" w:color="auto" w:fill="000000"/>
-        </w:rPr>
-        <w:t>3000/</w:t>
+          <w:lang w:val="en-GB"/>
+        </w:rPr>
+        <w:t>grip?path_id</w:t>
+      </w:r>
+      <w:proofErr w:type="spellEnd"/>
+      <w:r>
+        <w:rPr>
+          <w:rFonts w:ascii="Courier New" w:hAnsi="Courier New" w:cs="Courier New"/>
+          <w:color w:val="FFFFFF" w:themeColor="background1"/>
+          <w:sz w:val="20"/>
+          <w:szCs w:val="20"/>
+          <w:shd w:val="clear" w:color="auto" w:fill="000000"/>
+          <w:lang w:val="en-GB"/>
+        </w:rPr>
+        <w:t>=</w:t>
       </w:r>
       <w:proofErr w:type="spellStart"/>
       <w:r>
@@ -2761,8 +2982,9 @@
           <w:sz w:val="20"/>
           <w:szCs w:val="20"/>
           <w:shd w:val="clear" w:color="auto" w:fill="000000"/>
-        </w:rPr>
-        <w:t>grip?path_id</w:t>
+          <w:lang w:val="en-GB"/>
+        </w:rPr>
+        <w:t>nbdelavoie&amp;grip_id</w:t>
       </w:r>
       <w:proofErr w:type="spellEnd"/>
       <w:r>
@@ -2772,6 +2994,7 @@
           <w:sz w:val="20"/>
           <w:szCs w:val="20"/>
           <w:shd w:val="clear" w:color="auto" w:fill="000000"/>
+          <w:lang w:val="en-GB"/>
         </w:rPr>
         <w:t>=</w:t>
       </w:r>
@@ -2783,28 +3006,7 @@
           <w:sz w:val="20"/>
           <w:szCs w:val="20"/>
           <w:shd w:val="clear" w:color="auto" w:fill="000000"/>
-        </w:rPr>
-        <w:t>nbdelavoie&amp;grip_id</w:t>
-      </w:r>
-      <w:proofErr w:type="spellEnd"/>
-      <w:r>
-        <w:rPr>
-          <w:rFonts w:ascii="Courier New" w:hAnsi="Courier New" w:cs="Courier New"/>
-          <w:color w:val="FFFFFF" w:themeColor="background1"/>
-          <w:sz w:val="20"/>
-          <w:szCs w:val="20"/>
-          <w:shd w:val="clear" w:color="auto" w:fill="000000"/>
-        </w:rPr>
-        <w:t>=</w:t>
-      </w:r>
-      <w:proofErr w:type="spellStart"/>
-      <w:r>
-        <w:rPr>
-          <w:rFonts w:ascii="Courier New" w:hAnsi="Courier New" w:cs="Courier New"/>
-          <w:color w:val="FFFFFF" w:themeColor="background1"/>
-          <w:sz w:val="20"/>
-          <w:szCs w:val="20"/>
-          <w:shd w:val="clear" w:color="auto" w:fill="000000"/>
+          <w:lang w:val="en-GB"/>
         </w:rPr>
         <w:t>nbdelaprise</w:t>
       </w:r>
@@ -2836,7 +3038,7 @@
                     </pic:cNvPicPr>
                   </pic:nvPicPr>
                   <pic:blipFill>
-                    <a:blip r:embed="rId18"/>
+                    <a:blip r:embed="rId19"/>
                     <a:stretch>
                       <a:fillRect/>
                     </a:stretch>
@@ -2897,7 +3099,7 @@
                     </pic:cNvPicPr>
                   </pic:nvPicPr>
                   <pic:blipFill>
-                    <a:blip r:embed="rId19"/>
+                    <a:blip r:embed="rId20"/>
                     <a:stretch>
                       <a:fillRect/>
                     </a:stretch>
@@ -2949,13 +3151,13 @@
       <w:pPr>
         <w:pStyle w:val="Titre3"/>
       </w:pPr>
-      <w:bookmarkStart w:id="24" w:name="_Toc506828314"/>
-      <w:bookmarkStart w:id="25" w:name="_Toc509522401"/>
+      <w:bookmarkStart w:id="26" w:name="_Toc506828314"/>
+      <w:bookmarkStart w:id="27" w:name="_Toc509842964"/>
       <w:r>
         <w:t>Changer l’état « Libre » d’une voie</w:t>
       </w:r>
-      <w:bookmarkEnd w:id="24"/>
-      <w:bookmarkEnd w:id="25"/>
+      <w:bookmarkEnd w:id="26"/>
+      <w:bookmarkEnd w:id="27"/>
     </w:p>
     <w:p>
       <w:pPr>
@@ -3038,7 +3240,7 @@
                     </pic:cNvPicPr>
                   </pic:nvPicPr>
                   <pic:blipFill>
-                    <a:blip r:embed="rId20"/>
+                    <a:blip r:embed="rId21"/>
                     <a:stretch>
                       <a:fillRect/>
                     </a:stretch>
@@ -3095,6 +3297,7 @@
     </w:p>
     <w:p>
       <w:r>
+        <w:lastRenderedPageBreak/>
         <w:t>Body :</w:t>
       </w:r>
     </w:p>
@@ -3121,7 +3324,7 @@
                     </pic:cNvPicPr>
                   </pic:nvPicPr>
                   <pic:blipFill>
-                    <a:blip r:embed="rId21"/>
+                    <a:blip r:embed="rId22"/>
                     <a:stretch>
                       <a:fillRect/>
                     </a:stretch>
@@ -3144,7 +3347,6 @@
     </w:p>
     <w:p>
       <w:r>
-        <w:lastRenderedPageBreak/>
         <w:t xml:space="preserve">Si </w:t>
       </w:r>
       <w:proofErr w:type="spellStart"/>
@@ -3312,12 +3514,11 @@
       <w:pPr>
         <w:pStyle w:val="Titre3"/>
       </w:pPr>
-      <w:r>
-        <w:t xml:space="preserve">Ajouter une </w:t>
-      </w:r>
-      <w:r>
-        <w:t>voie</w:t>
-      </w:r>
+      <w:bookmarkStart w:id="28" w:name="_Toc509842965"/>
+      <w:r>
+        <w:t>Ajouter une voie</w:t>
+      </w:r>
+      <w:bookmarkEnd w:id="28"/>
     </w:p>
     <w:p>
       <w:r>
@@ -3343,27 +3544,7 @@
           <w:szCs w:val="20"/>
           <w:shd w:val="clear" w:color="auto" w:fill="000000"/>
         </w:rPr>
-        <w:t>3000/</w:t>
-      </w:r>
-      <w:r>
-        <w:rPr>
-          <w:rFonts w:ascii="Courier New" w:hAnsi="Courier New" w:cs="Courier New"/>
-          <w:color w:val="FFFFFF" w:themeColor="background1"/>
-          <w:sz w:val="20"/>
-          <w:szCs w:val="20"/>
-          <w:shd w:val="clear" w:color="auto" w:fill="000000"/>
-        </w:rPr>
-        <w:t>voie</w:t>
-      </w:r>
-      <w:r>
-        <w:rPr>
-          <w:rFonts w:ascii="Courier New" w:hAnsi="Courier New" w:cs="Courier New"/>
-          <w:color w:val="FFFFFF" w:themeColor="background1"/>
-          <w:sz w:val="20"/>
-          <w:szCs w:val="20"/>
-          <w:shd w:val="clear" w:color="auto" w:fill="000000"/>
-        </w:rPr>
-        <w:t>/</w:t>
+        <w:t>3000/voie/</w:t>
       </w:r>
       <w:proofErr w:type="spellStart"/>
       <w:r>
@@ -3401,7 +3582,7 @@
                     </pic:cNvPicPr>
                   </pic:nvPicPr>
                   <pic:blipFill>
-                    <a:blip r:embed="rId22">
+                    <a:blip r:embed="rId23">
                       <a:extLst>
                         <a:ext uri="{28A0092B-C50C-407E-A947-70E740481C1C}">
                           <a14:useLocalDpi xmlns:a14="http://schemas.microsoft.com/office/drawing/2010/main" val="0"/>
@@ -3498,7 +3679,7 @@
                     </pic:cNvPicPr>
                   </pic:nvPicPr>
                   <pic:blipFill>
-                    <a:blip r:embed="rId23">
+                    <a:blip r:embed="rId24">
                       <a:extLst>
                         <a:ext uri="{28A0092B-C50C-407E-A947-70E740481C1C}">
                           <a14:useLocalDpi xmlns:a14="http://schemas.microsoft.com/office/drawing/2010/main" val="0"/>
@@ -3529,8 +3710,6 @@
           </wp:inline>
         </w:drawing>
       </w:r>
-      <w:bookmarkStart w:id="26" w:name="_GoBack"/>
-      <w:bookmarkEnd w:id="26"/>
     </w:p>
     <w:p>
       <w:pPr>
@@ -3583,19 +3762,16 @@
       <w:pPr>
         <w:pStyle w:val="Titre3"/>
       </w:pPr>
-      <w:bookmarkStart w:id="27" w:name="_Toc506828315"/>
-      <w:bookmarkStart w:id="28" w:name="_Toc509522402"/>
-      <w:r>
-        <w:t>S</w:t>
-      </w:r>
-      <w:r>
-        <w:t xml:space="preserve">upprimer une </w:t>
-      </w:r>
-      <w:bookmarkEnd w:id="27"/>
+      <w:bookmarkStart w:id="29" w:name="_Toc506828315"/>
+      <w:bookmarkStart w:id="30" w:name="_Toc509842966"/>
+      <w:r>
+        <w:t xml:space="preserve">Supprimer une </w:t>
+      </w:r>
+      <w:bookmarkEnd w:id="29"/>
       <w:r>
         <w:t>voie</w:t>
       </w:r>
-      <w:bookmarkEnd w:id="28"/>
+      <w:bookmarkEnd w:id="30"/>
     </w:p>
     <w:p>
       <w:pPr>
@@ -3690,7 +3866,7 @@
                     </pic:cNvPicPr>
                   </pic:nvPicPr>
                   <pic:blipFill>
-                    <a:blip r:embed="rId24"/>
+                    <a:blip r:embed="rId25"/>
                     <a:stretch>
                       <a:fillRect/>
                     </a:stretch>
@@ -3737,10 +3913,7 @@
         </w:numPr>
       </w:pPr>
       <w:r>
-        <w:t>Value : appli</w:t>
-      </w:r>
-      <w:r>
-        <w:t>cation/</w:t>
+        <w:t>Value : application/</w:t>
       </w:r>
       <w:proofErr w:type="spellStart"/>
       <w:r>
@@ -3776,7 +3949,7 @@
                     </pic:cNvPicPr>
                   </pic:nvPicPr>
                   <pic:blipFill>
-                    <a:blip r:embed="rId25"/>
+                    <a:blip r:embed="rId26"/>
                     <a:stretch>
                       <a:fillRect/>
                     </a:stretch>
@@ -3812,6 +3985,7 @@
     </w:p>
     <w:p>
       <w:r>
+        <w:lastRenderedPageBreak/>
         <w:t xml:space="preserve">Ou </w:t>
       </w:r>
       <w:r>
@@ -5197,7 +5371,7 @@
 </file>
 
 <file path=customXml/itemProps1.xml><?xml version="1.0" encoding="utf-8"?>
-<ds:datastoreItem xmlns:ds="http://schemas.openxmlformats.org/officeDocument/2006/customXml" ds:itemID="{45182264-100A-47D2-8850-1A55FE1F3E18}">
+<ds:datastoreItem xmlns:ds="http://schemas.openxmlformats.org/officeDocument/2006/customXml" ds:itemID="{7AFB73A3-AFC3-4EB3-9A65-E1C2CFE2A6BA}">
   <ds:schemaRefs>
     <ds:schemaRef ds:uri="http://schemas.openxmlformats.org/officeDocument/2006/bibliography"/>
   </ds:schemaRefs>

</xml_diff>

<commit_message>
route /path updated | documentation updated
</commit_message>
<xml_diff>
--- a/Documentation.docx
+++ b/Documentation.docx
@@ -107,12 +107,6 @@
           <w:noProof/>
         </w:rPr>
         <w:instrText xml:space="preserve"> </w:instrText>
-      </w:r>
-      <w:r>
-        <w:rPr>
-          <w:rStyle w:val="Lienhypertexte"/>
-          <w:noProof/>
-        </w:rPr>
       </w:r>
       <w:r>
         <w:rPr>
@@ -1384,30 +1378,28 @@
           <w:color w:val="FFFFFF" w:themeColor="background1"/>
           <w:sz w:val="20"/>
           <w:szCs w:val="20"/>
-          <w:lang w:eastAsia="fr-FR"/>
+          <w:lang w:val="en-GB" w:eastAsia="fr-FR"/>
         </w:rPr>
       </w:pPr>
       <w:proofErr w:type="spellStart"/>
-      <w:proofErr w:type="gramStart"/>
       <w:r>
         <w:rPr>
           <w:rFonts w:ascii="Courier New" w:eastAsia="Times New Roman" w:hAnsi="Courier New" w:cs="Courier New"/>
           <w:color w:val="FFFFFF" w:themeColor="background1"/>
           <w:sz w:val="20"/>
           <w:szCs w:val="20"/>
-          <w:lang w:eastAsia="fr-FR"/>
+          <w:lang w:val="en-GB" w:eastAsia="fr-FR"/>
         </w:rPr>
         <w:t>mongoimport</w:t>
       </w:r>
       <w:proofErr w:type="spellEnd"/>
-      <w:proofErr w:type="gramEnd"/>
       <w:r>
         <w:rPr>
           <w:rFonts w:ascii="Courier New" w:eastAsia="Times New Roman" w:hAnsi="Courier New" w:cs="Courier New"/>
           <w:color w:val="FFFFFF" w:themeColor="background1"/>
           <w:sz w:val="20"/>
           <w:szCs w:val="20"/>
-          <w:lang w:eastAsia="fr-FR"/>
+          <w:lang w:val="en-GB" w:eastAsia="fr-FR"/>
         </w:rPr>
         <w:t xml:space="preserve"> --</w:t>
       </w:r>
@@ -1418,7 +1410,7 @@
           <w:color w:val="FFFFFF" w:themeColor="background1"/>
           <w:sz w:val="20"/>
           <w:szCs w:val="20"/>
-          <w:lang w:eastAsia="fr-FR"/>
+          <w:lang w:val="en-GB" w:eastAsia="fr-FR"/>
         </w:rPr>
         <w:t>db</w:t>
       </w:r>
@@ -1429,7 +1421,7 @@
           <w:color w:val="FFFFFF" w:themeColor="background1"/>
           <w:sz w:val="20"/>
           <w:szCs w:val="20"/>
-          <w:lang w:eastAsia="fr-FR"/>
+          <w:lang w:val="en-GB" w:eastAsia="fr-FR"/>
         </w:rPr>
         <w:t xml:space="preserve"> </w:t>
       </w:r>
@@ -1440,7 +1432,7 @@
           <w:color w:val="FFFFFF" w:themeColor="background1"/>
           <w:sz w:val="20"/>
           <w:szCs w:val="20"/>
-          <w:lang w:eastAsia="fr-FR"/>
+          <w:lang w:val="en-GB" w:eastAsia="fr-FR"/>
         </w:rPr>
         <w:t>climbing_room</w:t>
       </w:r>
@@ -1451,7 +1443,7 @@
           <w:color w:val="FFFFFF" w:themeColor="background1"/>
           <w:sz w:val="20"/>
           <w:szCs w:val="20"/>
-          <w:lang w:eastAsia="fr-FR"/>
+          <w:lang w:val="en-GB" w:eastAsia="fr-FR"/>
         </w:rPr>
         <w:t xml:space="preserve"> --collection </w:t>
       </w:r>
@@ -1462,7 +1454,7 @@
           <w:color w:val="FFFFFF" w:themeColor="background1"/>
           <w:sz w:val="20"/>
           <w:szCs w:val="20"/>
-          <w:lang w:eastAsia="fr-FR"/>
+          <w:lang w:val="en-GB" w:eastAsia="fr-FR"/>
         </w:rPr>
         <w:t>climbing_paths</w:t>
       </w:r>
@@ -1473,7 +1465,7 @@
           <w:color w:val="FFFFFF" w:themeColor="background1"/>
           <w:sz w:val="20"/>
           <w:szCs w:val="20"/>
-          <w:lang w:eastAsia="fr-FR"/>
+          <w:lang w:val="en-GB" w:eastAsia="fr-FR"/>
         </w:rPr>
         <w:t xml:space="preserve"> --file ./</w:t>
       </w:r>
@@ -1484,7 +1476,7 @@
           <w:color w:val="FFFFFF" w:themeColor="background1"/>
           <w:sz w:val="20"/>
           <w:szCs w:val="20"/>
-          <w:lang w:eastAsia="fr-FR"/>
+          <w:lang w:val="en-GB" w:eastAsia="fr-FR"/>
         </w:rPr>
         <w:t>db.json</w:t>
       </w:r>
@@ -1516,7 +1508,7 @@
           <w:rFonts w:ascii="Courier New" w:eastAsia="Times New Roman" w:hAnsi="Courier New" w:cs="Courier New"/>
           <w:sz w:val="20"/>
           <w:szCs w:val="20"/>
-          <w:lang w:eastAsia="fr-FR"/>
+          <w:lang w:val="en-GB" w:eastAsia="fr-FR"/>
         </w:rPr>
       </w:pPr>
     </w:p>
@@ -1929,7 +1921,27 @@
           <w:szCs w:val="20"/>
           <w:shd w:val="clear" w:color="auto" w:fill="000000"/>
         </w:rPr>
-        <w:t>path?id</w:t>
+        <w:t>path?</w:t>
+      </w:r>
+      <w:r>
+        <w:rPr>
+          <w:rFonts w:ascii="Courier New" w:hAnsi="Courier New" w:cs="Courier New"/>
+          <w:color w:val="FFFFFF" w:themeColor="background1"/>
+          <w:sz w:val="20"/>
+          <w:szCs w:val="20"/>
+          <w:shd w:val="clear" w:color="auto" w:fill="000000"/>
+        </w:rPr>
+        <w:t>path_</w:t>
+      </w:r>
+      <w:r>
+        <w:rPr>
+          <w:rFonts w:ascii="Courier New" w:hAnsi="Courier New" w:cs="Courier New"/>
+          <w:color w:val="FFFFFF" w:themeColor="background1"/>
+          <w:sz w:val="20"/>
+          <w:szCs w:val="20"/>
+          <w:shd w:val="clear" w:color="auto" w:fill="000000"/>
+        </w:rPr>
+        <w:t>id</w:t>
       </w:r>
       <w:proofErr w:type="spellEnd"/>
       <w:r>
@@ -1961,10 +1973,10 @@
           <w:noProof/>
         </w:rPr>
         <w:drawing>
-          <wp:inline distT="0" distB="9525" distL="0" distR="0">
-            <wp:extent cx="5753100" cy="295275"/>
+          <wp:inline distT="0" distB="0" distL="0" distR="0">
+            <wp:extent cx="4752975" cy="306897"/>
             <wp:effectExtent l="0" t="0" r="0" b="0"/>
-            <wp:docPr id="5" name="Image 8"/>
+            <wp:docPr id="19" name="Image 19"/>
             <wp:cNvGraphicFramePr>
               <a:graphicFrameLocks xmlns:a="http://schemas.openxmlformats.org/drawingml/2006/main" noChangeAspect="1"/>
             </wp:cNvGraphicFramePr>
@@ -1972,13 +1984,20 @@
               <a:graphicData uri="http://schemas.openxmlformats.org/drawingml/2006/picture">
                 <pic:pic xmlns:pic="http://schemas.openxmlformats.org/drawingml/2006/picture">
                   <pic:nvPicPr>
-                    <pic:cNvPr id="5" name="Image 8"/>
+                    <pic:cNvPr id="0" name="Picture 1"/>
                     <pic:cNvPicPr>
                       <a:picLocks noChangeAspect="1" noChangeArrowheads="1"/>
                     </pic:cNvPicPr>
                   </pic:nvPicPr>
                   <pic:blipFill>
-                    <a:blip r:embed="rId10"/>
+                    <a:blip r:embed="rId10">
+                      <a:extLst>
+                        <a:ext uri="{28A0092B-C50C-407E-A947-70E740481C1C}">
+                          <a14:useLocalDpi xmlns:a14="http://schemas.microsoft.com/office/drawing/2010/main" val="0"/>
+                        </a:ext>
+                      </a:extLst>
+                    </a:blip>
+                    <a:srcRect/>
                     <a:stretch>
                       <a:fillRect/>
                     </a:stretch>
@@ -1986,11 +2005,15 @@
                   <pic:spPr bwMode="auto">
                     <a:xfrm>
                       <a:off x="0" y="0"/>
-                      <a:ext cx="5753100" cy="295275"/>
+                      <a:ext cx="5104646" cy="329604"/>
                     </a:xfrm>
                     <a:prstGeom prst="rect">
                       <a:avLst/>
                     </a:prstGeom>
+                    <a:noFill/>
+                    <a:ln>
+                      <a:noFill/>
+                    </a:ln>
                   </pic:spPr>
                 </pic:pic>
               </a:graphicData>
@@ -2050,6 +2073,8 @@
           </wp:inline>
         </w:drawing>
       </w:r>
+      <w:bookmarkStart w:id="17" w:name="_GoBack"/>
+      <w:bookmarkEnd w:id="17"/>
     </w:p>
     <w:p>
       <w:r>
@@ -2083,13 +2108,13 @@
       <w:pPr>
         <w:pStyle w:val="Titre3"/>
       </w:pPr>
-      <w:bookmarkStart w:id="17" w:name="_Toc506828311"/>
-      <w:bookmarkStart w:id="18" w:name="_Toc509842960"/>
+      <w:bookmarkStart w:id="18" w:name="_Toc506828311"/>
+      <w:bookmarkStart w:id="19" w:name="_Toc509842960"/>
       <w:r>
         <w:t>Changer les infos d’une prise</w:t>
       </w:r>
-      <w:bookmarkEnd w:id="17"/>
       <w:bookmarkEnd w:id="18"/>
+      <w:bookmarkEnd w:id="19"/>
     </w:p>
     <w:p>
       <w:pPr>
@@ -2288,11 +2313,11 @@
       <w:pPr>
         <w:pStyle w:val="Titre3"/>
       </w:pPr>
-      <w:bookmarkStart w:id="19" w:name="_Toc509842961"/>
+      <w:bookmarkStart w:id="20" w:name="_Toc509842961"/>
       <w:r>
         <w:t>Ajouter une prise</w:t>
       </w:r>
-      <w:bookmarkEnd w:id="19"/>
+      <w:bookmarkEnd w:id="20"/>
     </w:p>
     <w:p>
       <w:r>
@@ -2626,8 +2651,6 @@
       <w:r>
         <w:t xml:space="preserve"> ou prises mal formatées</w:t>
       </w:r>
-      <w:bookmarkStart w:id="20" w:name="_GoBack"/>
-      <w:bookmarkEnd w:id="20"/>
       <w:r>
         <w:t>.</w:t>
       </w:r>
@@ -5371,7 +5394,7 @@
 </file>
 
 <file path=customXml/itemProps1.xml><?xml version="1.0" encoding="utf-8"?>
-<ds:datastoreItem xmlns:ds="http://schemas.openxmlformats.org/officeDocument/2006/customXml" ds:itemID="{7AFB73A3-AFC3-4EB3-9A65-E1C2CFE2A6BA}">
+<ds:datastoreItem xmlns:ds="http://schemas.openxmlformats.org/officeDocument/2006/customXml" ds:itemID="{AADDB27F-8BF3-437B-BE18-CFD1D4D9707F}">
   <ds:schemaRefs>
     <ds:schemaRef ds:uri="http://schemas.openxmlformats.org/officeDocument/2006/bibliography"/>
   </ds:schemaRefs>

</xml_diff>